<commit_message>
Added to the coding standards file
</commit_message>
<xml_diff>
--- a/CodingStandards.docx
+++ b/CodingStandards.docx
@@ -15,7 +15,7 @@
           <w:lang w:eastAsia="en-ZA"/>
         </w:rPr>
       </w:pPr>
-      <w:proofErr w:type="spellStart"/>
+      <w:commentRangeStart w:id="0"/>
       <w:r>
         <w:rPr>
           <w:rFonts w:ascii="Times New Roman" w:eastAsia="Times New Roman" w:hAnsi="Times New Roman" w:cs="Times New Roman"/>
@@ -25,10 +25,20 @@
           <w:szCs w:val="36"/>
           <w:lang w:eastAsia="en-ZA"/>
         </w:rPr>
-        <w:t>Team_Alpha</w:t>
-      </w:r>
-      <w:proofErr w:type="spellEnd"/>
-      <w:r>
+        <w:t>Team_Alpha BC Coding standards:</w:t>
+      </w:r>
+      <w:commentRangeEnd w:id="0"/>
+      <w:r>
+        <w:rPr>
+          <w:rStyle w:val="CommentReference"/>
+        </w:rPr>
+        <w:commentReference w:id="0"/>
+      </w:r>
+    </w:p>
+    <w:p>
+      <w:pPr>
+        <w:spacing w:before="100" w:beforeAutospacing="1" w:after="100" w:afterAutospacing="1" w:line="240" w:lineRule="auto"/>
+        <w:outlineLvl w:val="1"/>
         <w:rPr>
           <w:rFonts w:ascii="Times New Roman" w:eastAsia="Times New Roman" w:hAnsi="Times New Roman" w:cs="Times New Roman"/>
           <w:b/>
@@ -37,10 +47,7 @@
           <w:szCs w:val="36"/>
           <w:lang w:eastAsia="en-ZA"/>
         </w:rPr>
-        <w:t xml:space="preserve"> BC Coding standards:</w:t>
-      </w:r>
-      <w:bookmarkStart w:id="0" w:name="_GoBack"/>
-      <w:bookmarkEnd w:id="0"/>
+      </w:pPr>
     </w:p>
     <w:p>
       <w:pPr>
@@ -55,11 +62,7 @@
           <w:lang w:eastAsia="en-ZA"/>
         </w:rPr>
       </w:pPr>
-    </w:p>
-    <w:p>
-      <w:pPr>
-        <w:spacing w:before="100" w:beforeAutospacing="1" w:after="100" w:afterAutospacing="1" w:line="240" w:lineRule="auto"/>
-        <w:outlineLvl w:val="1"/>
+      <w:r>
         <w:rPr>
           <w:rFonts w:ascii="Times New Roman" w:eastAsia="Times New Roman" w:hAnsi="Times New Roman" w:cs="Times New Roman"/>
           <w:b/>
@@ -68,16 +71,6 @@
           <w:szCs w:val="36"/>
           <w:lang w:eastAsia="en-ZA"/>
         </w:rPr>
-      </w:pPr>
-      <w:r>
-        <w:rPr>
-          <w:rFonts w:ascii="Times New Roman" w:eastAsia="Times New Roman" w:hAnsi="Times New Roman" w:cs="Times New Roman"/>
-          <w:b/>
-          <w:bCs/>
-          <w:sz w:val="36"/>
-          <w:szCs w:val="36"/>
-          <w:lang w:eastAsia="en-ZA"/>
-        </w:rPr>
         <w:t>File Names and Extensions</w:t>
       </w:r>
     </w:p>
@@ -107,19 +100,8 @@
           <w:szCs w:val="20"/>
           <w:lang w:eastAsia="en-ZA"/>
         </w:rPr>
-        <w:t>.</w:t>
-      </w:r>
-      <w:proofErr w:type="spellStart"/>
-      <w:r>
-        <w:rPr>
-          <w:rFonts w:ascii="Courier New" w:eastAsia="Times New Roman" w:hAnsi="Courier New" w:cs="Courier New"/>
-          <w:sz w:val="20"/>
-          <w:szCs w:val="20"/>
-          <w:lang w:eastAsia="en-ZA"/>
-        </w:rPr>
-        <w:t>cpp</w:t>
-      </w:r>
-      <w:proofErr w:type="spellEnd"/>
+        <w:t>.cpp</w:t>
+      </w:r>
       <w:r>
         <w:rPr>
           <w:rFonts w:ascii="Times New Roman" w:eastAsia="Times New Roman" w:hAnsi="Times New Roman" w:cs="Times New Roman"/>
@@ -192,19 +174,8 @@
           <w:szCs w:val="20"/>
           <w:lang w:eastAsia="en-ZA"/>
         </w:rPr>
-        <w:t>.</w:t>
-      </w:r>
-      <w:proofErr w:type="spellStart"/>
-      <w:r>
-        <w:rPr>
-          <w:rFonts w:ascii="Courier New" w:eastAsia="Times New Roman" w:hAnsi="Courier New" w:cs="Courier New"/>
-          <w:sz w:val="20"/>
-          <w:szCs w:val="20"/>
-          <w:lang w:eastAsia="en-ZA"/>
-        </w:rPr>
-        <w:t>cpp</w:t>
-      </w:r>
-      <w:proofErr w:type="spellEnd"/>
+        <w:t>.cpp</w:t>
+      </w:r>
       <w:r>
         <w:rPr>
           <w:rFonts w:ascii="Times New Roman" w:eastAsia="Times New Roman" w:hAnsi="Times New Roman" w:cs="Times New Roman"/>
@@ -268,27 +239,7 @@
           <w:szCs w:val="24"/>
           <w:lang w:eastAsia="en-ZA"/>
         </w:rPr>
-        <w:t>Auxiliary files (</w:t>
-      </w:r>
-      <w:proofErr w:type="spellStart"/>
-      <w:r>
-        <w:rPr>
-          <w:rFonts w:ascii="Times New Roman" w:eastAsia="Times New Roman" w:hAnsi="Times New Roman" w:cs="Times New Roman"/>
-          <w:sz w:val="24"/>
-          <w:szCs w:val="24"/>
-          <w:lang w:eastAsia="en-ZA"/>
-        </w:rPr>
-        <w:t>e.g</w:t>
-      </w:r>
-      <w:proofErr w:type="spellEnd"/>
-      <w:r>
-        <w:rPr>
-          <w:rFonts w:ascii="Times New Roman" w:eastAsia="Times New Roman" w:hAnsi="Times New Roman" w:cs="Times New Roman"/>
-          <w:sz w:val="24"/>
-          <w:szCs w:val="24"/>
-          <w:lang w:eastAsia="en-ZA"/>
-        </w:rPr>
-        <w:t xml:space="preserve"> </w:t>
+        <w:t xml:space="preserve">Auxiliary files (e.g </w:t>
       </w:r>
       <w:r>
         <w:rPr>
@@ -364,7 +315,6 @@
         </w:rPr>
         <w:t xml:space="preserve">. This is very important because the graders will look for that file to run your program. The graders will not run </w:t>
       </w:r>
-      <w:proofErr w:type="spellStart"/>
       <w:r>
         <w:rPr>
           <w:rFonts w:ascii="Courier New" w:eastAsia="Times New Roman" w:hAnsi="Courier New" w:cs="Courier New"/>
@@ -374,35 +324,14 @@
         </w:rPr>
         <w:t>a.out</w:t>
       </w:r>
-      <w:proofErr w:type="spellEnd"/>
-      <w:r>
-        <w:rPr>
-          <w:rFonts w:ascii="Times New Roman" w:eastAsia="Times New Roman" w:hAnsi="Times New Roman" w:cs="Times New Roman"/>
-          <w:sz w:val="24"/>
-          <w:szCs w:val="24"/>
-          <w:lang w:eastAsia="en-ZA"/>
-        </w:rPr>
-        <w:t xml:space="preserve"> or any other executable. The executable name is controlled by your </w:t>
-      </w:r>
-      <w:proofErr w:type="spellStart"/>
-      <w:r>
-        <w:rPr>
-          <w:rFonts w:ascii="Times New Roman" w:eastAsia="Times New Roman" w:hAnsi="Times New Roman" w:cs="Times New Roman"/>
-          <w:sz w:val="24"/>
-          <w:szCs w:val="24"/>
-          <w:lang w:eastAsia="en-ZA"/>
-        </w:rPr>
-        <w:t>Makefile</w:t>
-      </w:r>
-      <w:proofErr w:type="spellEnd"/>
-      <w:r>
-        <w:rPr>
-          <w:rFonts w:ascii="Times New Roman" w:eastAsia="Times New Roman" w:hAnsi="Times New Roman" w:cs="Times New Roman"/>
-          <w:sz w:val="24"/>
-          <w:szCs w:val="24"/>
-          <w:lang w:eastAsia="en-ZA"/>
-        </w:rPr>
-        <w:t xml:space="preserve"> — get it right. </w:t>
+      <w:r>
+        <w:rPr>
+          <w:rFonts w:ascii="Times New Roman" w:eastAsia="Times New Roman" w:hAnsi="Times New Roman" w:cs="Times New Roman"/>
+          <w:sz w:val="24"/>
+          <w:szCs w:val="24"/>
+          <w:lang w:eastAsia="en-ZA"/>
+        </w:rPr>
+        <w:t xml:space="preserve"> or any other executable. The executable name is controlled by your Makefile — get it right. </w:t>
       </w:r>
     </w:p>
     <w:p>
@@ -484,7 +413,6 @@
         </w:rPr>
         <w:t xml:space="preserve"> and would be defined in the header file </w:t>
       </w:r>
-      <w:proofErr w:type="spellStart"/>
       <w:r>
         <w:rPr>
           <w:rFonts w:ascii="Courier New" w:eastAsia="Times New Roman" w:hAnsi="Courier New" w:cs="Courier New"/>
@@ -494,7 +422,6 @@
         </w:rPr>
         <w:t>Car.h</w:t>
       </w:r>
-      <w:proofErr w:type="spellEnd"/>
       <w:r>
         <w:rPr>
           <w:rFonts w:ascii="Times New Roman" w:eastAsia="Times New Roman" w:hAnsi="Times New Roman" w:cs="Times New Roman"/>
@@ -535,19 +462,8 @@
           <w:szCs w:val="20"/>
           <w:lang w:eastAsia="en-ZA"/>
         </w:rPr>
-        <w:t>.</w:t>
-      </w:r>
-      <w:proofErr w:type="spellStart"/>
-      <w:r>
-        <w:rPr>
-          <w:rFonts w:ascii="Courier New" w:eastAsia="Times New Roman" w:hAnsi="Courier New" w:cs="Courier New"/>
-          <w:sz w:val="20"/>
-          <w:szCs w:val="20"/>
-          <w:lang w:eastAsia="en-ZA"/>
-        </w:rPr>
-        <w:t>cpp</w:t>
-      </w:r>
-      <w:proofErr w:type="spellEnd"/>
+        <w:t>.cpp</w:t>
+      </w:r>
       <w:r>
         <w:rPr>
           <w:rFonts w:ascii="Times New Roman" w:eastAsia="Times New Roman" w:hAnsi="Times New Roman" w:cs="Times New Roman"/>
@@ -693,19 +609,8 @@
           <w:szCs w:val="20"/>
           <w:lang w:eastAsia="en-ZA"/>
         </w:rPr>
-        <w:t>#</w:t>
-      </w:r>
-      <w:proofErr w:type="spellStart"/>
-      <w:r>
-        <w:rPr>
-          <w:rFonts w:ascii="Courier New" w:eastAsia="Times New Roman" w:hAnsi="Courier New" w:cs="Courier New"/>
-          <w:sz w:val="20"/>
-          <w:szCs w:val="20"/>
-          <w:lang w:eastAsia="en-ZA"/>
-        </w:rPr>
-        <w:t>ifndef</w:t>
-      </w:r>
-      <w:proofErr w:type="spellEnd"/>
+        <w:t>#ifndef</w:t>
+      </w:r>
       <w:r>
         <w:rPr>
           <w:rFonts w:ascii="Times New Roman" w:eastAsia="Times New Roman" w:hAnsi="Times New Roman" w:cs="Times New Roman"/>
@@ -749,29 +654,8 @@
           <w:szCs w:val="24"/>
           <w:lang w:eastAsia="en-ZA"/>
         </w:rPr>
-        <w:t xml:space="preserve"> </w:t>
-      </w:r>
-      <w:proofErr w:type="spellStart"/>
-      <w:r>
-        <w:rPr>
-          <w:rFonts w:ascii="Times New Roman" w:eastAsia="Times New Roman" w:hAnsi="Times New Roman" w:cs="Times New Roman"/>
-          <w:sz w:val="24"/>
-          <w:szCs w:val="24"/>
-          <w:lang w:eastAsia="en-ZA"/>
-        </w:rPr>
-        <w:t>preprocessor</w:t>
-      </w:r>
-      <w:proofErr w:type="spellEnd"/>
-      <w:r>
-        <w:rPr>
-          <w:rFonts w:ascii="Times New Roman" w:eastAsia="Times New Roman" w:hAnsi="Times New Roman" w:cs="Times New Roman"/>
-          <w:sz w:val="24"/>
-          <w:szCs w:val="24"/>
-          <w:lang w:eastAsia="en-ZA"/>
-        </w:rPr>
-        <w:t xml:space="preserve"> directives. For example, the header file </w:t>
-      </w:r>
-      <w:proofErr w:type="spellStart"/>
+        <w:t xml:space="preserve"> preprocessor directives. For example, the header file </w:t>
+      </w:r>
       <w:r>
         <w:rPr>
           <w:rFonts w:ascii="Courier New" w:eastAsia="Times New Roman" w:hAnsi="Courier New" w:cs="Courier New"/>
@@ -781,7 +665,6 @@
         </w:rPr>
         <w:t>Foo.h</w:t>
       </w:r>
-      <w:proofErr w:type="spellEnd"/>
       <w:r>
         <w:rPr>
           <w:rFonts w:ascii="Times New Roman" w:eastAsia="Times New Roman" w:hAnsi="Times New Roman" w:cs="Times New Roman"/>
@@ -832,27 +715,7 @@
           <w:szCs w:val="20"/>
           <w:lang w:eastAsia="en-ZA"/>
         </w:rPr>
-        <w:t xml:space="preserve">  #</w:t>
-      </w:r>
-      <w:proofErr w:type="spellStart"/>
-      <w:r>
-        <w:rPr>
-          <w:rFonts w:ascii="Courier New" w:eastAsia="Times New Roman" w:hAnsi="Courier New" w:cs="Courier New"/>
-          <w:sz w:val="20"/>
-          <w:szCs w:val="20"/>
-          <w:lang w:eastAsia="en-ZA"/>
-        </w:rPr>
-        <w:t>ifndef</w:t>
-      </w:r>
-      <w:proofErr w:type="spellEnd"/>
-      <w:r>
-        <w:rPr>
-          <w:rFonts w:ascii="Courier New" w:eastAsia="Times New Roman" w:hAnsi="Courier New" w:cs="Courier New"/>
-          <w:sz w:val="20"/>
-          <w:szCs w:val="20"/>
-          <w:lang w:eastAsia="en-ZA"/>
-        </w:rPr>
-        <w:t xml:space="preserve"> FOO_H</w:t>
+        <w:t xml:space="preserve">  #ifndef FOO_H</w:t>
       </w:r>
     </w:p>
     <w:p>
@@ -972,27 +835,7 @@
           <w:szCs w:val="20"/>
           <w:lang w:eastAsia="en-ZA"/>
         </w:rPr>
-        <w:t xml:space="preserve">  // Code for </w:t>
-      </w:r>
-      <w:proofErr w:type="spellStart"/>
-      <w:r>
-        <w:rPr>
-          <w:rFonts w:ascii="Courier New" w:eastAsia="Times New Roman" w:hAnsi="Courier New" w:cs="Courier New"/>
-          <w:sz w:val="20"/>
-          <w:szCs w:val="20"/>
-          <w:lang w:eastAsia="en-ZA"/>
-        </w:rPr>
-        <w:t>Foo.h</w:t>
-      </w:r>
-      <w:proofErr w:type="spellEnd"/>
-      <w:r>
-        <w:rPr>
-          <w:rFonts w:ascii="Courier New" w:eastAsia="Times New Roman" w:hAnsi="Courier New" w:cs="Courier New"/>
-          <w:sz w:val="20"/>
-          <w:szCs w:val="20"/>
-          <w:lang w:eastAsia="en-ZA"/>
-        </w:rPr>
-        <w:t xml:space="preserve"> goes here</w:t>
+        <w:t xml:space="preserve">  // Code for Foo.h goes here</w:t>
       </w:r>
     </w:p>
     <w:p>
@@ -1095,7 +938,6 @@
         </w:rPr>
         <w:t xml:space="preserve">Source files (header or implementation) shall include all header files they require. For example, if </w:t>
       </w:r>
-      <w:proofErr w:type="spellStart"/>
       <w:r>
         <w:rPr>
           <w:rFonts w:ascii="Courier New" w:eastAsia="Times New Roman" w:hAnsi="Courier New" w:cs="Courier New"/>
@@ -1105,7 +947,6 @@
         </w:rPr>
         <w:t>Foo.h</w:t>
       </w:r>
-      <w:proofErr w:type="spellEnd"/>
       <w:r>
         <w:rPr>
           <w:rFonts w:ascii="Times New Roman" w:eastAsia="Times New Roman" w:hAnsi="Times New Roman" w:cs="Times New Roman"/>
@@ -1115,7 +956,6 @@
         </w:rPr>
         <w:t xml:space="preserve"> refers to </w:t>
       </w:r>
-      <w:proofErr w:type="spellStart"/>
       <w:r>
         <w:rPr>
           <w:rFonts w:ascii="Courier New" w:eastAsia="Times New Roman" w:hAnsi="Courier New" w:cs="Courier New"/>
@@ -1125,7 +965,6 @@
         </w:rPr>
         <w:t>iostream</w:t>
       </w:r>
-      <w:proofErr w:type="spellEnd"/>
       <w:r>
         <w:rPr>
           <w:rFonts w:ascii="Times New Roman" w:eastAsia="Times New Roman" w:hAnsi="Times New Roman" w:cs="Times New Roman"/>
@@ -1153,7 +992,6 @@
         </w:rPr>
         <w:t xml:space="preserve"> objects, it must include the </w:t>
       </w:r>
-      <w:proofErr w:type="spellStart"/>
       <w:r>
         <w:rPr>
           <w:rFonts w:ascii="Courier New" w:eastAsia="Times New Roman" w:hAnsi="Courier New" w:cs="Courier New"/>
@@ -1164,7 +1002,6 @@
         <w:lastRenderedPageBreak/>
         <w:t>iostream</w:t>
       </w:r>
-      <w:proofErr w:type="spellEnd"/>
       <w:r>
         <w:rPr>
           <w:rFonts w:ascii="Times New Roman" w:eastAsia="Times New Roman" w:hAnsi="Times New Roman" w:cs="Times New Roman"/>
@@ -1256,7 +1093,6 @@
         </w:rPr>
         <w:t xml:space="preserve"> require. For example, if </w:t>
       </w:r>
-      <w:proofErr w:type="spellStart"/>
       <w:r>
         <w:rPr>
           <w:rFonts w:ascii="Courier New" w:eastAsia="Times New Roman" w:hAnsi="Courier New" w:cs="Courier New"/>
@@ -1266,7 +1102,6 @@
         </w:rPr>
         <w:t>Foo.h</w:t>
       </w:r>
-      <w:proofErr w:type="spellEnd"/>
       <w:r>
         <w:rPr>
           <w:rFonts w:ascii="Times New Roman" w:eastAsia="Times New Roman" w:hAnsi="Times New Roman" w:cs="Times New Roman"/>
@@ -1355,27 +1190,7 @@
           <w:szCs w:val="24"/>
           <w:lang w:eastAsia="en-ZA"/>
         </w:rPr>
-        <w:t xml:space="preserve">The following standards must be followed when a class is defined within </w:t>
-      </w:r>
-      <w:proofErr w:type="spellStart"/>
-      <w:r>
-        <w:rPr>
-          <w:rFonts w:ascii="Times New Roman" w:eastAsia="Times New Roman" w:hAnsi="Times New Roman" w:cs="Times New Roman"/>
-          <w:sz w:val="24"/>
-          <w:szCs w:val="24"/>
-          <w:lang w:eastAsia="en-ZA"/>
-        </w:rPr>
-        <w:t>it's</w:t>
-      </w:r>
-      <w:proofErr w:type="spellEnd"/>
-      <w:r>
-        <w:rPr>
-          <w:rFonts w:ascii="Times New Roman" w:eastAsia="Times New Roman" w:hAnsi="Times New Roman" w:cs="Times New Roman"/>
-          <w:sz w:val="24"/>
-          <w:szCs w:val="24"/>
-          <w:lang w:eastAsia="en-ZA"/>
-        </w:rPr>
-        <w:t xml:space="preserve"> header (</w:t>
+        <w:t>The following standards must be followed when a class is defined within it's header (</w:t>
       </w:r>
       <w:r>
         <w:rPr>
@@ -1617,7 +1432,6 @@
         </w:rPr>
         <w:t>Global variables shall not be used; global symbolic constants (</w:t>
       </w:r>
-      <w:proofErr w:type="spellStart"/>
       <w:r>
         <w:rPr>
           <w:rFonts w:ascii="Courier New" w:eastAsia="Times New Roman" w:hAnsi="Courier New" w:cs="Courier New"/>
@@ -1627,7 +1441,6 @@
         </w:rPr>
         <w:t>const</w:t>
       </w:r>
-      <w:proofErr w:type="spellEnd"/>
       <w:r>
         <w:rPr>
           <w:rFonts w:ascii="Times New Roman" w:eastAsia="Times New Roman" w:hAnsi="Times New Roman" w:cs="Times New Roman"/>
@@ -1685,7 +1498,7 @@
         </w:rPr>
         <w:t xml:space="preserve">Class methods must have complete </w:t>
       </w:r>
-      <w:hyperlink r:id="rId5" w:anchor="FunctionHeaderComments" w:history="1">
+      <w:hyperlink r:id="rId7" w:anchor="FunctionHeaderComments" w:history="1">
         <w:r>
           <w:rPr>
             <w:rFonts w:ascii="Times New Roman" w:eastAsia="Times New Roman" w:hAnsi="Times New Roman" w:cs="Times New Roman"/>
@@ -1714,19 +1527,8 @@
           <w:szCs w:val="20"/>
           <w:lang w:eastAsia="en-ZA"/>
         </w:rPr>
-        <w:t>.</w:t>
-      </w:r>
-      <w:proofErr w:type="spellStart"/>
-      <w:r>
-        <w:rPr>
-          <w:rFonts w:ascii="Courier New" w:eastAsia="Times New Roman" w:hAnsi="Courier New" w:cs="Courier New"/>
-          <w:sz w:val="20"/>
-          <w:szCs w:val="20"/>
-          <w:lang w:eastAsia="en-ZA"/>
-        </w:rPr>
-        <w:t>cpp</w:t>
-      </w:r>
-      <w:proofErr w:type="spellEnd"/>
+        <w:t>.cpp</w:t>
+      </w:r>
       <w:r>
         <w:rPr>
           <w:rFonts w:ascii="Times New Roman" w:eastAsia="Times New Roman" w:hAnsi="Times New Roman" w:cs="Times New Roman"/>
@@ -1760,7 +1562,6 @@
         </w:rPr>
         <w:t xml:space="preserve">Class methods must be </w:t>
       </w:r>
-      <w:proofErr w:type="spellStart"/>
       <w:r>
         <w:rPr>
           <w:rFonts w:ascii="Courier New" w:eastAsia="Times New Roman" w:hAnsi="Courier New" w:cs="Courier New"/>
@@ -1770,7 +1571,6 @@
         </w:rPr>
         <w:t>const</w:t>
       </w:r>
-      <w:proofErr w:type="spellEnd"/>
       <w:r>
         <w:rPr>
           <w:rFonts w:ascii="Times New Roman" w:eastAsia="Times New Roman" w:hAnsi="Times New Roman" w:cs="Times New Roman"/>
@@ -1863,47 +1663,7 @@
           <w:szCs w:val="20"/>
           <w:lang w:eastAsia="en-ZA"/>
         </w:rPr>
-        <w:t xml:space="preserve">         </w:t>
-      </w:r>
-      <w:proofErr w:type="spellStart"/>
-      <w:r>
-        <w:rPr>
-          <w:rFonts w:ascii="Courier New" w:eastAsia="Times New Roman" w:hAnsi="Courier New" w:cs="Courier New"/>
-          <w:sz w:val="20"/>
-          <w:szCs w:val="20"/>
-          <w:lang w:eastAsia="en-ZA"/>
-        </w:rPr>
-        <w:t>int</w:t>
-      </w:r>
-      <w:proofErr w:type="spellEnd"/>
-      <w:r>
-        <w:rPr>
-          <w:rFonts w:ascii="Courier New" w:eastAsia="Times New Roman" w:hAnsi="Courier New" w:cs="Courier New"/>
-          <w:sz w:val="20"/>
-          <w:szCs w:val="20"/>
-          <w:lang w:eastAsia="en-ZA"/>
-        </w:rPr>
-        <w:t xml:space="preserve"> </w:t>
-      </w:r>
-      <w:proofErr w:type="spellStart"/>
-      <w:r>
-        <w:rPr>
-          <w:rFonts w:ascii="Courier New" w:eastAsia="Times New Roman" w:hAnsi="Courier New" w:cs="Courier New"/>
-          <w:sz w:val="20"/>
-          <w:szCs w:val="20"/>
-          <w:lang w:eastAsia="en-ZA"/>
-        </w:rPr>
-        <w:t>m_length</w:t>
-      </w:r>
-      <w:proofErr w:type="spellEnd"/>
-      <w:r>
-        <w:rPr>
-          <w:rFonts w:ascii="Courier New" w:eastAsia="Times New Roman" w:hAnsi="Courier New" w:cs="Courier New"/>
-          <w:sz w:val="20"/>
-          <w:szCs w:val="20"/>
-          <w:lang w:eastAsia="en-ZA"/>
-        </w:rPr>
-        <w:t>;</w:t>
+        <w:t xml:space="preserve">         int m_length;</w:t>
       </w:r>
     </w:p>
     <w:p>
@@ -1947,47 +1707,7 @@
           <w:lang w:eastAsia="en-ZA"/>
         </w:rPr>
         <w:tab/>
-        <w:t xml:space="preserve"> </w:t>
-      </w:r>
-      <w:proofErr w:type="spellStart"/>
-      <w:r>
-        <w:rPr>
-          <w:rFonts w:ascii="Courier New" w:eastAsia="Times New Roman" w:hAnsi="Courier New" w:cs="Courier New"/>
-          <w:sz w:val="20"/>
-          <w:szCs w:val="20"/>
-          <w:lang w:eastAsia="en-ZA"/>
-        </w:rPr>
-        <w:t>int</w:t>
-      </w:r>
-      <w:proofErr w:type="spellEnd"/>
-      <w:r>
-        <w:rPr>
-          <w:rFonts w:ascii="Courier New" w:eastAsia="Times New Roman" w:hAnsi="Courier New" w:cs="Courier New"/>
-          <w:sz w:val="20"/>
-          <w:szCs w:val="20"/>
-          <w:lang w:eastAsia="en-ZA"/>
-        </w:rPr>
-        <w:t xml:space="preserve"> </w:t>
-      </w:r>
-      <w:proofErr w:type="spellStart"/>
-      <w:r>
-        <w:rPr>
-          <w:rFonts w:ascii="Courier New" w:eastAsia="Times New Roman" w:hAnsi="Courier New" w:cs="Courier New"/>
-          <w:sz w:val="20"/>
-          <w:szCs w:val="20"/>
-          <w:lang w:eastAsia="en-ZA"/>
-        </w:rPr>
-        <w:t>m_nrStudents</w:t>
-      </w:r>
-      <w:proofErr w:type="spellEnd"/>
-      <w:r>
-        <w:rPr>
-          <w:rFonts w:ascii="Courier New" w:eastAsia="Times New Roman" w:hAnsi="Courier New" w:cs="Courier New"/>
-          <w:sz w:val="20"/>
-          <w:szCs w:val="20"/>
-          <w:lang w:eastAsia="en-ZA"/>
-        </w:rPr>
-        <w:t>;</w:t>
+        <w:t xml:space="preserve"> int m_nrStudents;</w:t>
       </w:r>
     </w:p>
     <w:p>
@@ -2222,7 +1942,6 @@
         </w:rPr>
         <w:t xml:space="preserve"> can be abbreviated as </w:t>
       </w:r>
-      <w:proofErr w:type="spellStart"/>
       <w:r>
         <w:rPr>
           <w:rFonts w:ascii="Courier New" w:eastAsia="Times New Roman" w:hAnsi="Courier New" w:cs="Courier New"/>
@@ -2232,7 +1951,6 @@
         </w:rPr>
         <w:t>num</w:t>
       </w:r>
-      <w:proofErr w:type="spellEnd"/>
       <w:r>
         <w:rPr>
           <w:rFonts w:ascii="Times New Roman" w:eastAsia="Times New Roman" w:hAnsi="Times New Roman" w:cs="Times New Roman"/>
@@ -2242,7 +1960,6 @@
         </w:rPr>
         <w:t xml:space="preserve"> as in </w:t>
       </w:r>
-      <w:proofErr w:type="spellStart"/>
       <w:r>
         <w:rPr>
           <w:rFonts w:ascii="Courier New" w:eastAsia="Times New Roman" w:hAnsi="Courier New" w:cs="Courier New"/>
@@ -2252,7 +1969,6 @@
         </w:rPr>
         <w:t>numStudents</w:t>
       </w:r>
-      <w:proofErr w:type="spellEnd"/>
       <w:r>
         <w:rPr>
           <w:rFonts w:ascii="Times New Roman" w:eastAsia="Times New Roman" w:hAnsi="Times New Roman" w:cs="Times New Roman"/>
@@ -2262,7 +1978,6 @@
         </w:rPr>
         <w:t xml:space="preserve">, or as </w:t>
       </w:r>
-      <w:proofErr w:type="spellStart"/>
       <w:r>
         <w:rPr>
           <w:rFonts w:ascii="Courier New" w:eastAsia="Times New Roman" w:hAnsi="Courier New" w:cs="Courier New"/>
@@ -2272,7 +1987,6 @@
         </w:rPr>
         <w:t>nr</w:t>
       </w:r>
-      <w:proofErr w:type="spellEnd"/>
       <w:r>
         <w:rPr>
           <w:rFonts w:ascii="Times New Roman" w:eastAsia="Times New Roman" w:hAnsi="Times New Roman" w:cs="Times New Roman"/>
@@ -2282,7 +1996,6 @@
         </w:rPr>
         <w:t xml:space="preserve"> as in </w:t>
       </w:r>
-      <w:proofErr w:type="spellStart"/>
       <w:r>
         <w:rPr>
           <w:rFonts w:ascii="Courier New" w:eastAsia="Times New Roman" w:hAnsi="Courier New" w:cs="Courier New"/>
@@ -2292,7 +2005,6 @@
         </w:rPr>
         <w:t>nrStudents</w:t>
       </w:r>
-      <w:proofErr w:type="spellEnd"/>
       <w:r>
         <w:rPr>
           <w:rFonts w:ascii="Times New Roman" w:eastAsia="Times New Roman" w:hAnsi="Times New Roman" w:cs="Times New Roman"/>
@@ -2350,7 +2062,6 @@
         </w:rPr>
         <w:t xml:space="preserve">Separate "words" within variable names with mixed upper and lowercase. For example, </w:t>
       </w:r>
-      <w:proofErr w:type="spellStart"/>
       <w:r>
         <w:rPr>
           <w:rFonts w:ascii="Courier New" w:eastAsia="Times New Roman" w:hAnsi="Courier New" w:cs="Courier New"/>
@@ -2360,7 +2071,6 @@
         </w:rPr>
         <w:t>grandTotal</w:t>
       </w:r>
-      <w:proofErr w:type="spellEnd"/>
       <w:r>
         <w:rPr>
           <w:rFonts w:ascii="Times New Roman" w:eastAsia="Times New Roman" w:hAnsi="Times New Roman" w:cs="Times New Roman"/>
@@ -2392,47 +2102,16 @@
           <w:szCs w:val="24"/>
           <w:lang w:eastAsia="en-ZA"/>
         </w:rPr>
-        <w:t xml:space="preserve">Function names shall begin with an uppercase letter, and "words" within function names shall be </w:t>
-      </w:r>
-      <w:proofErr w:type="spellStart"/>
-      <w:r>
-        <w:rPr>
-          <w:rFonts w:ascii="Times New Roman" w:eastAsia="Times New Roman" w:hAnsi="Times New Roman" w:cs="Times New Roman"/>
-          <w:sz w:val="24"/>
-          <w:szCs w:val="24"/>
-          <w:lang w:eastAsia="en-ZA"/>
-        </w:rPr>
-        <w:t>separatd</w:t>
-      </w:r>
-      <w:proofErr w:type="spellEnd"/>
-      <w:r>
-        <w:rPr>
-          <w:rFonts w:ascii="Times New Roman" w:eastAsia="Times New Roman" w:hAnsi="Times New Roman" w:cs="Times New Roman"/>
-          <w:sz w:val="24"/>
-          <w:szCs w:val="24"/>
-          <w:lang w:eastAsia="en-ZA"/>
-        </w:rPr>
-        <w:t xml:space="preserve"> with mixed upper and lowercase. For Example, </w:t>
-      </w:r>
-      <w:proofErr w:type="spellStart"/>
-      <w:r>
-        <w:rPr>
-          <w:rFonts w:ascii="Courier New" w:eastAsia="Times New Roman" w:hAnsi="Courier New" w:cs="Courier New"/>
-          <w:sz w:val="20"/>
-          <w:szCs w:val="20"/>
-          <w:lang w:eastAsia="en-ZA"/>
-        </w:rPr>
-        <w:t>ProcessError</w:t>
-      </w:r>
-      <w:proofErr w:type="spellEnd"/>
-      <w:r>
-        <w:rPr>
-          <w:rFonts w:ascii="Courier New" w:eastAsia="Times New Roman" w:hAnsi="Courier New" w:cs="Courier New"/>
-          <w:sz w:val="20"/>
-          <w:szCs w:val="20"/>
-          <w:lang w:eastAsia="en-ZA"/>
-        </w:rPr>
-        <w:t>()</w:t>
+        <w:t xml:space="preserve">Function names shall begin with an uppercase letter, and "words" within function names shall be separatd with mixed upper and lowercase. For Example, </w:t>
+      </w:r>
+      <w:r>
+        <w:rPr>
+          <w:rFonts w:ascii="Courier New" w:eastAsia="Times New Roman" w:hAnsi="Courier New" w:cs="Courier New"/>
+          <w:sz w:val="20"/>
+          <w:szCs w:val="20"/>
+          <w:lang w:eastAsia="en-ZA"/>
+        </w:rPr>
+        <w:t>ProcessError()</w:t>
       </w:r>
       <w:r>
         <w:rPr>
@@ -2465,47 +2144,16 @@
           <w:szCs w:val="24"/>
           <w:lang w:eastAsia="en-ZA"/>
         </w:rPr>
-        <w:t xml:space="preserve">Function names </w:t>
-      </w:r>
-      <w:proofErr w:type="spellStart"/>
-      <w:r>
-        <w:rPr>
-          <w:rFonts w:ascii="Times New Roman" w:eastAsia="Times New Roman" w:hAnsi="Times New Roman" w:cs="Times New Roman"/>
-          <w:sz w:val="24"/>
-          <w:szCs w:val="24"/>
-          <w:lang w:eastAsia="en-ZA"/>
-        </w:rPr>
-        <w:t>shouold</w:t>
-      </w:r>
-      <w:proofErr w:type="spellEnd"/>
-      <w:r>
-        <w:rPr>
-          <w:rFonts w:ascii="Times New Roman" w:eastAsia="Times New Roman" w:hAnsi="Times New Roman" w:cs="Times New Roman"/>
-          <w:sz w:val="24"/>
-          <w:szCs w:val="24"/>
-          <w:lang w:eastAsia="en-ZA"/>
-        </w:rPr>
-        <w:t xml:space="preserve"> be "active," beginning with a verb and including a noun, whenever possible. For example, </w:t>
-      </w:r>
-      <w:proofErr w:type="spellStart"/>
-      <w:r>
-        <w:rPr>
-          <w:rFonts w:ascii="Courier New" w:eastAsia="Times New Roman" w:hAnsi="Courier New" w:cs="Courier New"/>
-          <w:sz w:val="20"/>
-          <w:szCs w:val="20"/>
-          <w:lang w:eastAsia="en-ZA"/>
-        </w:rPr>
-        <w:t>GetName</w:t>
-      </w:r>
-      <w:proofErr w:type="spellEnd"/>
-      <w:r>
-        <w:rPr>
-          <w:rFonts w:ascii="Courier New" w:eastAsia="Times New Roman" w:hAnsi="Courier New" w:cs="Courier New"/>
-          <w:sz w:val="20"/>
-          <w:szCs w:val="20"/>
-          <w:lang w:eastAsia="en-ZA"/>
-        </w:rPr>
-        <w:t>()</w:t>
+        <w:t xml:space="preserve">Function names shouold be "active," beginning with a verb and including a noun, whenever possible. For example, </w:t>
+      </w:r>
+      <w:r>
+        <w:rPr>
+          <w:rFonts w:ascii="Courier New" w:eastAsia="Times New Roman" w:hAnsi="Courier New" w:cs="Courier New"/>
+          <w:sz w:val="20"/>
+          <w:szCs w:val="20"/>
+          <w:lang w:eastAsia="en-ZA"/>
+        </w:rPr>
+        <w:t>GetName()</w:t>
       </w:r>
       <w:r>
         <w:rPr>
@@ -2565,7 +2213,6 @@
         <w:lastRenderedPageBreak/>
         <w:t xml:space="preserve">Parameters shall be passed by reference whenever appropriate. In addition, parameters passed by reference shall be </w:t>
       </w:r>
-      <w:proofErr w:type="spellStart"/>
       <w:r>
         <w:rPr>
           <w:rFonts w:ascii="Courier New" w:eastAsia="Times New Roman" w:hAnsi="Courier New" w:cs="Courier New"/>
@@ -2575,7 +2222,6 @@
         </w:rPr>
         <w:t>const</w:t>
       </w:r>
-      <w:proofErr w:type="spellEnd"/>
       <w:r>
         <w:rPr>
           <w:rFonts w:ascii="Times New Roman" w:eastAsia="Times New Roman" w:hAnsi="Times New Roman" w:cs="Times New Roman"/>
@@ -2607,47 +2253,16 @@
           <w:szCs w:val="24"/>
           <w:lang w:eastAsia="en-ZA"/>
         </w:rPr>
-        <w:t xml:space="preserve">Constants shall be used for "magic" numbers and strings whenever possible. For example, even </w:t>
-      </w:r>
-      <w:proofErr w:type="spellStart"/>
-      <w:r>
-        <w:rPr>
-          <w:rFonts w:ascii="Times New Roman" w:eastAsia="Times New Roman" w:hAnsi="Times New Roman" w:cs="Times New Roman"/>
-          <w:sz w:val="24"/>
-          <w:szCs w:val="24"/>
-          <w:lang w:eastAsia="en-ZA"/>
-        </w:rPr>
-        <w:t>well known</w:t>
-      </w:r>
-      <w:proofErr w:type="spellEnd"/>
-      <w:r>
-        <w:rPr>
-          <w:rFonts w:ascii="Times New Roman" w:eastAsia="Times New Roman" w:hAnsi="Times New Roman" w:cs="Times New Roman"/>
-          <w:sz w:val="24"/>
-          <w:szCs w:val="24"/>
-          <w:lang w:eastAsia="en-ZA"/>
-        </w:rPr>
-        <w:t xml:space="preserve"> mathematical constants should be given a name: </w:t>
-      </w:r>
-      <w:proofErr w:type="spellStart"/>
-      <w:r>
-        <w:rPr>
-          <w:rFonts w:ascii="Courier New" w:eastAsia="Times New Roman" w:hAnsi="Courier New" w:cs="Courier New"/>
-          <w:sz w:val="20"/>
-          <w:szCs w:val="20"/>
-          <w:lang w:eastAsia="en-ZA"/>
-        </w:rPr>
-        <w:t>const</w:t>
-      </w:r>
-      <w:proofErr w:type="spellEnd"/>
-      <w:r>
-        <w:rPr>
-          <w:rFonts w:ascii="Courier New" w:eastAsia="Times New Roman" w:hAnsi="Courier New" w:cs="Courier New"/>
-          <w:sz w:val="20"/>
-          <w:szCs w:val="20"/>
-          <w:lang w:eastAsia="en-ZA"/>
-        </w:rPr>
-        <w:t xml:space="preserve"> double PI = 3.14159;</w:t>
+        <w:t xml:space="preserve">Constants shall be used for "magic" numbers and strings whenever possible. For example, even well known mathematical constants should be given a name: </w:t>
+      </w:r>
+      <w:r>
+        <w:rPr>
+          <w:rFonts w:ascii="Courier New" w:eastAsia="Times New Roman" w:hAnsi="Courier New" w:cs="Courier New"/>
+          <w:sz w:val="20"/>
+          <w:szCs w:val="20"/>
+          <w:lang w:eastAsia="en-ZA"/>
+        </w:rPr>
+        <w:t>const double PI = 3.14159;</w:t>
       </w:r>
       <w:r>
         <w:rPr>
@@ -2683,6 +2298,8 @@
         </w:rPr>
         <w:t>Documentation</w:t>
       </w:r>
+      <w:bookmarkStart w:id="1" w:name="_GoBack"/>
+      <w:bookmarkEnd w:id="1"/>
     </w:p>
     <w:p>
       <w:pPr>
@@ -2890,87 +2507,7 @@
           <w:szCs w:val="20"/>
           <w:lang w:eastAsia="en-ZA"/>
         </w:rPr>
-        <w:t xml:space="preserve">    for (</w:t>
-      </w:r>
-      <w:proofErr w:type="spellStart"/>
-      <w:r>
-        <w:rPr>
-          <w:rFonts w:ascii="Courier New" w:eastAsia="Times New Roman" w:hAnsi="Courier New" w:cs="Courier New"/>
-          <w:sz w:val="20"/>
-          <w:szCs w:val="20"/>
-          <w:lang w:eastAsia="en-ZA"/>
-        </w:rPr>
-        <w:t>int</w:t>
-      </w:r>
-      <w:proofErr w:type="spellEnd"/>
-      <w:r>
-        <w:rPr>
-          <w:rFonts w:ascii="Courier New" w:eastAsia="Times New Roman" w:hAnsi="Courier New" w:cs="Courier New"/>
-          <w:sz w:val="20"/>
-          <w:szCs w:val="20"/>
-          <w:lang w:eastAsia="en-ZA"/>
-        </w:rPr>
-        <w:t xml:space="preserve"> </w:t>
-      </w:r>
-      <w:proofErr w:type="spellStart"/>
-      <w:r>
-        <w:rPr>
-          <w:rFonts w:ascii="Courier New" w:eastAsia="Times New Roman" w:hAnsi="Courier New" w:cs="Courier New"/>
-          <w:sz w:val="20"/>
-          <w:szCs w:val="20"/>
-          <w:lang w:eastAsia="en-ZA"/>
-        </w:rPr>
-        <w:t>i</w:t>
-      </w:r>
-      <w:proofErr w:type="spellEnd"/>
-      <w:r>
-        <w:rPr>
-          <w:rFonts w:ascii="Courier New" w:eastAsia="Times New Roman" w:hAnsi="Courier New" w:cs="Courier New"/>
-          <w:sz w:val="20"/>
-          <w:szCs w:val="20"/>
-          <w:lang w:eastAsia="en-ZA"/>
-        </w:rPr>
-        <w:t xml:space="preserve"> = 0; </w:t>
-      </w:r>
-      <w:proofErr w:type="spellStart"/>
-      <w:r>
-        <w:rPr>
-          <w:rFonts w:ascii="Courier New" w:eastAsia="Times New Roman" w:hAnsi="Courier New" w:cs="Courier New"/>
-          <w:sz w:val="20"/>
-          <w:szCs w:val="20"/>
-          <w:lang w:eastAsia="en-ZA"/>
-        </w:rPr>
-        <w:t>i</w:t>
-      </w:r>
-      <w:proofErr w:type="spellEnd"/>
-      <w:r>
-        <w:rPr>
-          <w:rFonts w:ascii="Courier New" w:eastAsia="Times New Roman" w:hAnsi="Courier New" w:cs="Courier New"/>
-          <w:sz w:val="20"/>
-          <w:szCs w:val="20"/>
-          <w:lang w:eastAsia="en-ZA"/>
-        </w:rPr>
-        <w:t xml:space="preserve"> &lt; size; </w:t>
-      </w:r>
-      <w:proofErr w:type="spellStart"/>
-      <w:r>
-        <w:rPr>
-          <w:rFonts w:ascii="Courier New" w:eastAsia="Times New Roman" w:hAnsi="Courier New" w:cs="Courier New"/>
-          <w:sz w:val="20"/>
-          <w:szCs w:val="20"/>
-          <w:lang w:eastAsia="en-ZA"/>
-        </w:rPr>
-        <w:t>i</w:t>
-      </w:r>
-      <w:proofErr w:type="spellEnd"/>
-      <w:r>
-        <w:rPr>
-          <w:rFonts w:ascii="Courier New" w:eastAsia="Times New Roman" w:hAnsi="Courier New" w:cs="Courier New"/>
-          <w:sz w:val="20"/>
-          <w:szCs w:val="20"/>
-          <w:lang w:eastAsia="en-ZA"/>
-        </w:rPr>
-        <w:t>++)</w:t>
+        <w:t xml:space="preserve">    for (int i = 0; i &lt; size; i++)</w:t>
       </w:r>
     </w:p>
     <w:p>
@@ -3013,47 +2550,7 @@
           <w:szCs w:val="20"/>
           <w:lang w:eastAsia="en-ZA"/>
         </w:rPr>
-        <w:t xml:space="preserve">        </w:t>
-      </w:r>
-      <w:proofErr w:type="spellStart"/>
-      <w:r>
-        <w:rPr>
-          <w:rFonts w:ascii="Courier New" w:eastAsia="Times New Roman" w:hAnsi="Courier New" w:cs="Courier New"/>
-          <w:sz w:val="20"/>
-          <w:szCs w:val="20"/>
-          <w:lang w:eastAsia="en-ZA"/>
-        </w:rPr>
-        <w:t>totalStudents</w:t>
-      </w:r>
-      <w:proofErr w:type="spellEnd"/>
-      <w:r>
-        <w:rPr>
-          <w:rFonts w:ascii="Courier New" w:eastAsia="Times New Roman" w:hAnsi="Courier New" w:cs="Courier New"/>
-          <w:sz w:val="20"/>
-          <w:szCs w:val="20"/>
-          <w:lang w:eastAsia="en-ZA"/>
-        </w:rPr>
-        <w:t xml:space="preserve"> += class[</w:t>
-      </w:r>
-      <w:proofErr w:type="spellStart"/>
-      <w:r>
-        <w:rPr>
-          <w:rFonts w:ascii="Courier New" w:eastAsia="Times New Roman" w:hAnsi="Courier New" w:cs="Courier New"/>
-          <w:sz w:val="20"/>
-          <w:szCs w:val="20"/>
-          <w:lang w:eastAsia="en-ZA"/>
-        </w:rPr>
-        <w:t>i</w:t>
-      </w:r>
-      <w:proofErr w:type="spellEnd"/>
-      <w:r>
-        <w:rPr>
-          <w:rFonts w:ascii="Courier New" w:eastAsia="Times New Roman" w:hAnsi="Courier New" w:cs="Courier New"/>
-          <w:sz w:val="20"/>
-          <w:szCs w:val="20"/>
-          <w:lang w:eastAsia="en-ZA"/>
-        </w:rPr>
-        <w:t>];</w:t>
+        <w:t xml:space="preserve">        totalStudents += class[i];</w:t>
       </w:r>
     </w:p>
     <w:p>
@@ -3096,47 +2593,7 @@
           <w:szCs w:val="20"/>
           <w:lang w:eastAsia="en-ZA"/>
         </w:rPr>
-        <w:t xml:space="preserve">    </w:t>
-      </w:r>
-      <w:proofErr w:type="spellStart"/>
-      <w:r>
-        <w:rPr>
-          <w:rFonts w:ascii="Courier New" w:eastAsia="Times New Roman" w:hAnsi="Courier New" w:cs="Courier New"/>
-          <w:sz w:val="20"/>
-          <w:szCs w:val="20"/>
-          <w:lang w:eastAsia="en-ZA"/>
-        </w:rPr>
-        <w:t>cout</w:t>
-      </w:r>
-      <w:proofErr w:type="spellEnd"/>
-      <w:r>
-        <w:rPr>
-          <w:rFonts w:ascii="Courier New" w:eastAsia="Times New Roman" w:hAnsi="Courier New" w:cs="Courier New"/>
-          <w:sz w:val="20"/>
-          <w:szCs w:val="20"/>
-          <w:lang w:eastAsia="en-ZA"/>
-        </w:rPr>
-        <w:t xml:space="preserve"> &lt;&lt; "total students = " &lt;&lt; total students &lt;&lt; </w:t>
-      </w:r>
-      <w:proofErr w:type="spellStart"/>
-      <w:r>
-        <w:rPr>
-          <w:rFonts w:ascii="Courier New" w:eastAsia="Times New Roman" w:hAnsi="Courier New" w:cs="Courier New"/>
-          <w:sz w:val="20"/>
-          <w:szCs w:val="20"/>
-          <w:lang w:eastAsia="en-ZA"/>
-        </w:rPr>
-        <w:t>endl</w:t>
-      </w:r>
-      <w:proofErr w:type="spellEnd"/>
-      <w:r>
-        <w:rPr>
-          <w:rFonts w:ascii="Courier New" w:eastAsia="Times New Roman" w:hAnsi="Courier New" w:cs="Courier New"/>
-          <w:sz w:val="20"/>
-          <w:szCs w:val="20"/>
-          <w:lang w:eastAsia="en-ZA"/>
-        </w:rPr>
-        <w:t>;</w:t>
+        <w:t xml:space="preserve">    cout &lt;&lt; "total students = " &lt;&lt; total students &lt;&lt; endl;</w:t>
       </w:r>
     </w:p>
     <w:p>
@@ -3179,27 +2636,7 @@
           <w:szCs w:val="20"/>
           <w:lang w:eastAsia="en-ZA"/>
         </w:rPr>
-        <w:t xml:space="preserve">    while (</w:t>
-      </w:r>
-      <w:proofErr w:type="spellStart"/>
-      <w:r>
-        <w:rPr>
-          <w:rFonts w:ascii="Courier New" w:eastAsia="Times New Roman" w:hAnsi="Courier New" w:cs="Courier New"/>
-          <w:sz w:val="20"/>
-          <w:szCs w:val="20"/>
-          <w:lang w:eastAsia="en-ZA"/>
-        </w:rPr>
-        <w:t>moreStudents</w:t>
-      </w:r>
-      <w:proofErr w:type="spellEnd"/>
-      <w:r>
-        <w:rPr>
-          <w:rFonts w:ascii="Courier New" w:eastAsia="Times New Roman" w:hAnsi="Courier New" w:cs="Courier New"/>
-          <w:sz w:val="20"/>
-          <w:szCs w:val="20"/>
-          <w:lang w:eastAsia="en-ZA"/>
-        </w:rPr>
-        <w:t xml:space="preserve"> == true) {</w:t>
+        <w:t xml:space="preserve">    while (moreStudents == true) {</w:t>
       </w:r>
     </w:p>
     <w:p>
@@ -3285,27 +2722,7 @@
           <w:szCs w:val="20"/>
           <w:lang w:eastAsia="en-ZA"/>
         </w:rPr>
-        <w:t xml:space="preserve">        </w:t>
-      </w:r>
-      <w:proofErr w:type="spellStart"/>
-      <w:r>
-        <w:rPr>
-          <w:rFonts w:ascii="Courier New" w:eastAsia="Times New Roman" w:hAnsi="Courier New" w:cs="Courier New"/>
-          <w:sz w:val="20"/>
-          <w:szCs w:val="20"/>
-          <w:lang w:eastAsia="en-ZA"/>
-        </w:rPr>
-        <w:t>ReadStudentName</w:t>
-      </w:r>
-      <w:proofErr w:type="spellEnd"/>
-      <w:r>
-        <w:rPr>
-          <w:rFonts w:ascii="Courier New" w:eastAsia="Times New Roman" w:hAnsi="Courier New" w:cs="Courier New"/>
-          <w:sz w:val="20"/>
-          <w:szCs w:val="20"/>
-          <w:lang w:eastAsia="en-ZA"/>
-        </w:rPr>
-        <w:t>();</w:t>
+        <w:t xml:space="preserve">        ReadStudentName();</w:t>
       </w:r>
     </w:p>
     <w:p>
@@ -3391,27 +2808,7 @@
           <w:szCs w:val="20"/>
           <w:lang w:eastAsia="en-ZA"/>
         </w:rPr>
-        <w:t xml:space="preserve">        </w:t>
-      </w:r>
-      <w:proofErr w:type="spellStart"/>
-      <w:r>
-        <w:rPr>
-          <w:rFonts w:ascii="Courier New" w:eastAsia="Times New Roman" w:hAnsi="Courier New" w:cs="Courier New"/>
-          <w:sz w:val="20"/>
-          <w:szCs w:val="20"/>
-          <w:lang w:eastAsia="en-ZA"/>
-        </w:rPr>
-        <w:t>PrintStudentName</w:t>
-      </w:r>
-      <w:proofErr w:type="spellEnd"/>
-      <w:r>
-        <w:rPr>
-          <w:rFonts w:ascii="Courier New" w:eastAsia="Times New Roman" w:hAnsi="Courier New" w:cs="Courier New"/>
-          <w:sz w:val="20"/>
-          <w:szCs w:val="20"/>
-          <w:lang w:eastAsia="en-ZA"/>
-        </w:rPr>
-        <w:t>();</w:t>
+        <w:t xml:space="preserve">        PrintStudentName();</w:t>
       </w:r>
     </w:p>
     <w:p>
@@ -3497,47 +2894,7 @@
           <w:szCs w:val="20"/>
           <w:lang w:eastAsia="en-ZA"/>
         </w:rPr>
-        <w:t xml:space="preserve">        </w:t>
-      </w:r>
-      <w:proofErr w:type="spellStart"/>
-      <w:r>
-        <w:rPr>
-          <w:rFonts w:ascii="Courier New" w:eastAsia="Times New Roman" w:hAnsi="Courier New" w:cs="Courier New"/>
-          <w:sz w:val="20"/>
-          <w:szCs w:val="20"/>
-          <w:lang w:eastAsia="en-ZA"/>
-        </w:rPr>
-        <w:t>goodInfo</w:t>
-      </w:r>
-      <w:proofErr w:type="spellEnd"/>
-      <w:r>
-        <w:rPr>
-          <w:rFonts w:ascii="Courier New" w:eastAsia="Times New Roman" w:hAnsi="Courier New" w:cs="Courier New"/>
-          <w:sz w:val="20"/>
-          <w:szCs w:val="20"/>
-          <w:lang w:eastAsia="en-ZA"/>
-        </w:rPr>
-        <w:t xml:space="preserve"> = </w:t>
-      </w:r>
-      <w:proofErr w:type="spellStart"/>
-      <w:r>
-        <w:rPr>
-          <w:rFonts w:ascii="Courier New" w:eastAsia="Times New Roman" w:hAnsi="Courier New" w:cs="Courier New"/>
-          <w:sz w:val="20"/>
-          <w:szCs w:val="20"/>
-          <w:lang w:eastAsia="en-ZA"/>
-        </w:rPr>
-        <w:t>VerifyStudentInfo</w:t>
-      </w:r>
-      <w:proofErr w:type="spellEnd"/>
-      <w:r>
-        <w:rPr>
-          <w:rFonts w:ascii="Courier New" w:eastAsia="Times New Roman" w:hAnsi="Courier New" w:cs="Courier New"/>
-          <w:sz w:val="20"/>
-          <w:szCs w:val="20"/>
-          <w:lang w:eastAsia="en-ZA"/>
-        </w:rPr>
-        <w:t>(student);</w:t>
+        <w:t xml:space="preserve">        goodInfo = VerifyStudentInfo(student);</w:t>
       </w:r>
     </w:p>
     <w:p>
@@ -3580,27 +2937,7 @@
           <w:szCs w:val="20"/>
           <w:lang w:eastAsia="en-ZA"/>
         </w:rPr>
-        <w:t xml:space="preserve">        if (</w:t>
-      </w:r>
-      <w:proofErr w:type="spellStart"/>
-      <w:r>
-        <w:rPr>
-          <w:rFonts w:ascii="Courier New" w:eastAsia="Times New Roman" w:hAnsi="Courier New" w:cs="Courier New"/>
-          <w:sz w:val="20"/>
-          <w:szCs w:val="20"/>
-          <w:lang w:eastAsia="en-ZA"/>
-        </w:rPr>
-        <w:t>goodInfo</w:t>
-      </w:r>
-      <w:proofErr w:type="spellEnd"/>
-      <w:r>
-        <w:rPr>
-          <w:rFonts w:ascii="Courier New" w:eastAsia="Times New Roman" w:hAnsi="Courier New" w:cs="Courier New"/>
-          <w:sz w:val="20"/>
-          <w:szCs w:val="20"/>
-          <w:lang w:eastAsia="en-ZA"/>
-        </w:rPr>
-        <w:t xml:space="preserve"> == true)</w:t>
+        <w:t xml:space="preserve">        if (goodInfo == true)</w:t>
       </w:r>
     </w:p>
     <w:p>
@@ -3643,47 +2980,7 @@
           <w:szCs w:val="20"/>
           <w:lang w:eastAsia="en-ZA"/>
         </w:rPr>
-        <w:t xml:space="preserve">           </w:t>
-      </w:r>
-      <w:proofErr w:type="spellStart"/>
-      <w:r>
-        <w:rPr>
-          <w:rFonts w:ascii="Courier New" w:eastAsia="Times New Roman" w:hAnsi="Courier New" w:cs="Courier New"/>
-          <w:sz w:val="20"/>
-          <w:szCs w:val="20"/>
-          <w:lang w:eastAsia="en-ZA"/>
-        </w:rPr>
-        <w:t>cout</w:t>
-      </w:r>
-      <w:proofErr w:type="spellEnd"/>
-      <w:r>
-        <w:rPr>
-          <w:rFonts w:ascii="Courier New" w:eastAsia="Times New Roman" w:hAnsi="Courier New" w:cs="Courier New"/>
-          <w:sz w:val="20"/>
-          <w:szCs w:val="20"/>
-          <w:lang w:eastAsia="en-ZA"/>
-        </w:rPr>
-        <w:t xml:space="preserve"> &lt;&lt; "good info" &lt;&lt; </w:t>
-      </w:r>
-      <w:proofErr w:type="spellStart"/>
-      <w:r>
-        <w:rPr>
-          <w:rFonts w:ascii="Courier New" w:eastAsia="Times New Roman" w:hAnsi="Courier New" w:cs="Courier New"/>
-          <w:sz w:val="20"/>
-          <w:szCs w:val="20"/>
-          <w:lang w:eastAsia="en-ZA"/>
-        </w:rPr>
-        <w:t>endl</w:t>
-      </w:r>
-      <w:proofErr w:type="spellEnd"/>
-      <w:r>
-        <w:rPr>
-          <w:rFonts w:ascii="Courier New" w:eastAsia="Times New Roman" w:hAnsi="Courier New" w:cs="Courier New"/>
-          <w:sz w:val="20"/>
-          <w:szCs w:val="20"/>
-          <w:lang w:eastAsia="en-ZA"/>
-        </w:rPr>
-        <w:t>;</w:t>
+        <w:t xml:space="preserve">           cout &lt;&lt; "good info" &lt;&lt; endl;</w:t>
       </w:r>
     </w:p>
     <w:p>
@@ -3769,47 +3066,7 @@
           <w:szCs w:val="20"/>
           <w:lang w:eastAsia="en-ZA"/>
         </w:rPr>
-        <w:t xml:space="preserve">    </w:t>
-      </w:r>
-      <w:proofErr w:type="spellStart"/>
-      <w:r>
-        <w:rPr>
-          <w:rFonts w:ascii="Courier New" w:eastAsia="Times New Roman" w:hAnsi="Courier New" w:cs="Courier New"/>
-          <w:sz w:val="20"/>
-          <w:szCs w:val="20"/>
-          <w:lang w:eastAsia="en-ZA"/>
-        </w:rPr>
-        <w:t>cout</w:t>
-      </w:r>
-      <w:proofErr w:type="spellEnd"/>
-      <w:r>
-        <w:rPr>
-          <w:rFonts w:ascii="Courier New" w:eastAsia="Times New Roman" w:hAnsi="Courier New" w:cs="Courier New"/>
-          <w:sz w:val="20"/>
-          <w:szCs w:val="20"/>
-          <w:lang w:eastAsia="en-ZA"/>
-        </w:rPr>
-        <w:t xml:space="preserve"> &lt;&lt; " this is the end" &lt;&lt; </w:t>
-      </w:r>
-      <w:proofErr w:type="spellStart"/>
-      <w:r>
-        <w:rPr>
-          <w:rFonts w:ascii="Courier New" w:eastAsia="Times New Roman" w:hAnsi="Courier New" w:cs="Courier New"/>
-          <w:sz w:val="20"/>
-          <w:szCs w:val="20"/>
-          <w:lang w:eastAsia="en-ZA"/>
-        </w:rPr>
-        <w:t>endl</w:t>
-      </w:r>
-      <w:proofErr w:type="spellEnd"/>
-      <w:r>
-        <w:rPr>
-          <w:rFonts w:ascii="Courier New" w:eastAsia="Times New Roman" w:hAnsi="Courier New" w:cs="Courier New"/>
-          <w:sz w:val="20"/>
-          <w:szCs w:val="20"/>
-          <w:lang w:eastAsia="en-ZA"/>
-        </w:rPr>
-        <w:t>;</w:t>
+        <w:t xml:space="preserve">    cout &lt;&lt; " this is the end" &lt;&lt; endl;</w:t>
       </w:r>
     </w:p>
     <w:p>
@@ -3908,87 +3165,7 @@
           <w:szCs w:val="20"/>
           <w:lang w:eastAsia="en-ZA"/>
         </w:rPr>
-        <w:t xml:space="preserve">    for (</w:t>
-      </w:r>
-      <w:proofErr w:type="spellStart"/>
-      <w:r>
-        <w:rPr>
-          <w:rFonts w:ascii="Courier New" w:eastAsia="Times New Roman" w:hAnsi="Courier New" w:cs="Courier New"/>
-          <w:sz w:val="20"/>
-          <w:szCs w:val="20"/>
-          <w:lang w:eastAsia="en-ZA"/>
-        </w:rPr>
-        <w:t>int</w:t>
-      </w:r>
-      <w:proofErr w:type="spellEnd"/>
-      <w:r>
-        <w:rPr>
-          <w:rFonts w:ascii="Courier New" w:eastAsia="Times New Roman" w:hAnsi="Courier New" w:cs="Courier New"/>
-          <w:sz w:val="20"/>
-          <w:szCs w:val="20"/>
-          <w:lang w:eastAsia="en-ZA"/>
-        </w:rPr>
-        <w:t xml:space="preserve"> </w:t>
-      </w:r>
-      <w:proofErr w:type="spellStart"/>
-      <w:r>
-        <w:rPr>
-          <w:rFonts w:ascii="Courier New" w:eastAsia="Times New Roman" w:hAnsi="Courier New" w:cs="Courier New"/>
-          <w:sz w:val="20"/>
-          <w:szCs w:val="20"/>
-          <w:lang w:eastAsia="en-ZA"/>
-        </w:rPr>
-        <w:t>i</w:t>
-      </w:r>
-      <w:proofErr w:type="spellEnd"/>
-      <w:r>
-        <w:rPr>
-          <w:rFonts w:ascii="Courier New" w:eastAsia="Times New Roman" w:hAnsi="Courier New" w:cs="Courier New"/>
-          <w:sz w:val="20"/>
-          <w:szCs w:val="20"/>
-          <w:lang w:eastAsia="en-ZA"/>
-        </w:rPr>
-        <w:t xml:space="preserve"> = 0; </w:t>
-      </w:r>
-      <w:proofErr w:type="spellStart"/>
-      <w:r>
-        <w:rPr>
-          <w:rFonts w:ascii="Courier New" w:eastAsia="Times New Roman" w:hAnsi="Courier New" w:cs="Courier New"/>
-          <w:sz w:val="20"/>
-          <w:szCs w:val="20"/>
-          <w:lang w:eastAsia="en-ZA"/>
-        </w:rPr>
-        <w:t>i</w:t>
-      </w:r>
-      <w:proofErr w:type="spellEnd"/>
-      <w:r>
-        <w:rPr>
-          <w:rFonts w:ascii="Courier New" w:eastAsia="Times New Roman" w:hAnsi="Courier New" w:cs="Courier New"/>
-          <w:sz w:val="20"/>
-          <w:szCs w:val="20"/>
-          <w:lang w:eastAsia="en-ZA"/>
-        </w:rPr>
-        <w:t xml:space="preserve"> &lt; size; </w:t>
-      </w:r>
-      <w:proofErr w:type="spellStart"/>
-      <w:r>
-        <w:rPr>
-          <w:rFonts w:ascii="Courier New" w:eastAsia="Times New Roman" w:hAnsi="Courier New" w:cs="Courier New"/>
-          <w:sz w:val="20"/>
-          <w:szCs w:val="20"/>
-          <w:lang w:eastAsia="en-ZA"/>
-        </w:rPr>
-        <w:t>i</w:t>
-      </w:r>
-      <w:proofErr w:type="spellEnd"/>
-      <w:r>
-        <w:rPr>
-          <w:rFonts w:ascii="Courier New" w:eastAsia="Times New Roman" w:hAnsi="Courier New" w:cs="Courier New"/>
-          <w:sz w:val="20"/>
-          <w:szCs w:val="20"/>
-          <w:lang w:eastAsia="en-ZA"/>
-        </w:rPr>
-        <w:t>++)</w:t>
+        <w:t xml:space="preserve">    for (int i = 0; i &lt; size; i++)</w:t>
       </w:r>
     </w:p>
     <w:p>
@@ -4027,47 +3204,7 @@
           <w:szCs w:val="20"/>
           <w:lang w:eastAsia="en-ZA"/>
         </w:rPr>
-        <w:t xml:space="preserve">        </w:t>
-      </w:r>
-      <w:proofErr w:type="spellStart"/>
-      <w:r>
-        <w:rPr>
-          <w:rFonts w:ascii="Courier New" w:eastAsia="Times New Roman" w:hAnsi="Courier New" w:cs="Courier New"/>
-          <w:sz w:val="20"/>
-          <w:szCs w:val="20"/>
-          <w:lang w:eastAsia="en-ZA"/>
-        </w:rPr>
-        <w:t>totalStudents</w:t>
-      </w:r>
-      <w:proofErr w:type="spellEnd"/>
-      <w:r>
-        <w:rPr>
-          <w:rFonts w:ascii="Courier New" w:eastAsia="Times New Roman" w:hAnsi="Courier New" w:cs="Courier New"/>
-          <w:sz w:val="20"/>
-          <w:szCs w:val="20"/>
-          <w:lang w:eastAsia="en-ZA"/>
-        </w:rPr>
-        <w:t xml:space="preserve"> += class[</w:t>
-      </w:r>
-      <w:proofErr w:type="spellStart"/>
-      <w:r>
-        <w:rPr>
-          <w:rFonts w:ascii="Courier New" w:eastAsia="Times New Roman" w:hAnsi="Courier New" w:cs="Courier New"/>
-          <w:sz w:val="20"/>
-          <w:szCs w:val="20"/>
-          <w:lang w:eastAsia="en-ZA"/>
-        </w:rPr>
-        <w:t>i</w:t>
-      </w:r>
-      <w:proofErr w:type="spellEnd"/>
-      <w:r>
-        <w:rPr>
-          <w:rFonts w:ascii="Courier New" w:eastAsia="Times New Roman" w:hAnsi="Courier New" w:cs="Courier New"/>
-          <w:sz w:val="20"/>
-          <w:szCs w:val="20"/>
-          <w:lang w:eastAsia="en-ZA"/>
-        </w:rPr>
-        <w:t>];</w:t>
+        <w:t xml:space="preserve">        totalStudents += class[i];</w:t>
       </w:r>
     </w:p>
     <w:p>
@@ -4106,47 +3243,7 @@
           <w:szCs w:val="20"/>
           <w:lang w:eastAsia="en-ZA"/>
         </w:rPr>
-        <w:t xml:space="preserve">    </w:t>
-      </w:r>
-      <w:proofErr w:type="spellStart"/>
-      <w:r>
-        <w:rPr>
-          <w:rFonts w:ascii="Courier New" w:eastAsia="Times New Roman" w:hAnsi="Courier New" w:cs="Courier New"/>
-          <w:sz w:val="20"/>
-          <w:szCs w:val="20"/>
-          <w:lang w:eastAsia="en-ZA"/>
-        </w:rPr>
-        <w:t>cout</w:t>
-      </w:r>
-      <w:proofErr w:type="spellEnd"/>
-      <w:r>
-        <w:rPr>
-          <w:rFonts w:ascii="Courier New" w:eastAsia="Times New Roman" w:hAnsi="Courier New" w:cs="Courier New"/>
-          <w:sz w:val="20"/>
-          <w:szCs w:val="20"/>
-          <w:lang w:eastAsia="en-ZA"/>
-        </w:rPr>
-        <w:t xml:space="preserve"> &lt;&lt; "total students = " &lt;&lt; total students &lt;&lt; </w:t>
-      </w:r>
-      <w:proofErr w:type="spellStart"/>
-      <w:r>
-        <w:rPr>
-          <w:rFonts w:ascii="Courier New" w:eastAsia="Times New Roman" w:hAnsi="Courier New" w:cs="Courier New"/>
-          <w:sz w:val="20"/>
-          <w:szCs w:val="20"/>
-          <w:lang w:eastAsia="en-ZA"/>
-        </w:rPr>
-        <w:t>endl</w:t>
-      </w:r>
-      <w:proofErr w:type="spellEnd"/>
-      <w:r>
-        <w:rPr>
-          <w:rFonts w:ascii="Courier New" w:eastAsia="Times New Roman" w:hAnsi="Courier New" w:cs="Courier New"/>
-          <w:sz w:val="20"/>
-          <w:szCs w:val="20"/>
-          <w:lang w:eastAsia="en-ZA"/>
-        </w:rPr>
-        <w:t>;</w:t>
+        <w:t xml:space="preserve">    cout &lt;&lt; "total students = " &lt;&lt; total students &lt;&lt; endl;</w:t>
       </w:r>
     </w:p>
     <w:p>
@@ -4215,27 +3312,7 @@
           <w:szCs w:val="20"/>
           <w:lang w:eastAsia="en-ZA"/>
         </w:rPr>
-        <w:t xml:space="preserve">    while (</w:t>
-      </w:r>
-      <w:proofErr w:type="spellStart"/>
-      <w:r>
-        <w:rPr>
-          <w:rFonts w:ascii="Courier New" w:eastAsia="Times New Roman" w:hAnsi="Courier New" w:cs="Courier New"/>
-          <w:sz w:val="20"/>
-          <w:szCs w:val="20"/>
-          <w:lang w:eastAsia="en-ZA"/>
-        </w:rPr>
-        <w:t>moreStudents</w:t>
-      </w:r>
-      <w:proofErr w:type="spellEnd"/>
-      <w:r>
-        <w:rPr>
-          <w:rFonts w:ascii="Courier New" w:eastAsia="Times New Roman" w:hAnsi="Courier New" w:cs="Courier New"/>
-          <w:sz w:val="20"/>
-          <w:szCs w:val="20"/>
-          <w:lang w:eastAsia="en-ZA"/>
-        </w:rPr>
-        <w:t xml:space="preserve"> == true)</w:t>
+        <w:t xml:space="preserve">    while (moreStudents == true)</w:t>
       </w:r>
     </w:p>
     <w:p>
@@ -4352,27 +3429,7 @@
           <w:szCs w:val="20"/>
           <w:lang w:eastAsia="en-ZA"/>
         </w:rPr>
-        <w:t xml:space="preserve">        </w:t>
-      </w:r>
-      <w:proofErr w:type="spellStart"/>
-      <w:r>
-        <w:rPr>
-          <w:rFonts w:ascii="Courier New" w:eastAsia="Times New Roman" w:hAnsi="Courier New" w:cs="Courier New"/>
-          <w:sz w:val="20"/>
-          <w:szCs w:val="20"/>
-          <w:lang w:eastAsia="en-ZA"/>
-        </w:rPr>
-        <w:t>ReadStudentName</w:t>
-      </w:r>
-      <w:proofErr w:type="spellEnd"/>
-      <w:r>
-        <w:rPr>
-          <w:rFonts w:ascii="Courier New" w:eastAsia="Times New Roman" w:hAnsi="Courier New" w:cs="Courier New"/>
-          <w:sz w:val="20"/>
-          <w:szCs w:val="20"/>
-          <w:lang w:eastAsia="en-ZA"/>
-        </w:rPr>
-        <w:t>();</w:t>
+        <w:t xml:space="preserve">        ReadStudentName();</w:t>
       </w:r>
     </w:p>
     <w:p>
@@ -4480,27 +3537,7 @@
           <w:szCs w:val="20"/>
           <w:lang w:eastAsia="en-ZA"/>
         </w:rPr>
-        <w:t xml:space="preserve">        </w:t>
-      </w:r>
-      <w:proofErr w:type="spellStart"/>
-      <w:r>
-        <w:rPr>
-          <w:rFonts w:ascii="Courier New" w:eastAsia="Times New Roman" w:hAnsi="Courier New" w:cs="Courier New"/>
-          <w:sz w:val="20"/>
-          <w:szCs w:val="20"/>
-          <w:lang w:eastAsia="en-ZA"/>
-        </w:rPr>
-        <w:t>PrintStudentName</w:t>
-      </w:r>
-      <w:proofErr w:type="spellEnd"/>
-      <w:r>
-        <w:rPr>
-          <w:rFonts w:ascii="Courier New" w:eastAsia="Times New Roman" w:hAnsi="Courier New" w:cs="Courier New"/>
-          <w:sz w:val="20"/>
-          <w:szCs w:val="20"/>
-          <w:lang w:eastAsia="en-ZA"/>
-        </w:rPr>
-        <w:t>();</w:t>
+        <w:t xml:space="preserve">        PrintStudentName();</w:t>
       </w:r>
     </w:p>
     <w:p>
@@ -4609,47 +3646,7 @@
           <w:lang w:eastAsia="en-ZA"/>
         </w:rPr>
         <w:lastRenderedPageBreak/>
-        <w:t xml:space="preserve">        </w:t>
-      </w:r>
-      <w:proofErr w:type="spellStart"/>
-      <w:r>
-        <w:rPr>
-          <w:rFonts w:ascii="Courier New" w:eastAsia="Times New Roman" w:hAnsi="Courier New" w:cs="Courier New"/>
-          <w:sz w:val="20"/>
-          <w:szCs w:val="20"/>
-          <w:lang w:eastAsia="en-ZA"/>
-        </w:rPr>
-        <w:t>goodInfo</w:t>
-      </w:r>
-      <w:proofErr w:type="spellEnd"/>
-      <w:r>
-        <w:rPr>
-          <w:rFonts w:ascii="Courier New" w:eastAsia="Times New Roman" w:hAnsi="Courier New" w:cs="Courier New"/>
-          <w:sz w:val="20"/>
-          <w:szCs w:val="20"/>
-          <w:lang w:eastAsia="en-ZA"/>
-        </w:rPr>
-        <w:t xml:space="preserve"> = </w:t>
-      </w:r>
-      <w:proofErr w:type="spellStart"/>
-      <w:r>
-        <w:rPr>
-          <w:rFonts w:ascii="Courier New" w:eastAsia="Times New Roman" w:hAnsi="Courier New" w:cs="Courier New"/>
-          <w:sz w:val="20"/>
-          <w:szCs w:val="20"/>
-          <w:lang w:eastAsia="en-ZA"/>
-        </w:rPr>
-        <w:t>VerifyStudentInfo</w:t>
-      </w:r>
-      <w:proofErr w:type="spellEnd"/>
-      <w:r>
-        <w:rPr>
-          <w:rFonts w:ascii="Courier New" w:eastAsia="Times New Roman" w:hAnsi="Courier New" w:cs="Courier New"/>
-          <w:sz w:val="20"/>
-          <w:szCs w:val="20"/>
-          <w:lang w:eastAsia="en-ZA"/>
-        </w:rPr>
-        <w:t>(student);</w:t>
+        <w:t xml:space="preserve">        goodInfo = VerifyStudentInfo(student);</w:t>
       </w:r>
     </w:p>
     <w:p>
@@ -4688,27 +3685,7 @@
           <w:szCs w:val="20"/>
           <w:lang w:eastAsia="en-ZA"/>
         </w:rPr>
-        <w:t xml:space="preserve">        if (</w:t>
-      </w:r>
-      <w:proofErr w:type="spellStart"/>
-      <w:r>
-        <w:rPr>
-          <w:rFonts w:ascii="Courier New" w:eastAsia="Times New Roman" w:hAnsi="Courier New" w:cs="Courier New"/>
-          <w:sz w:val="20"/>
-          <w:szCs w:val="20"/>
-          <w:lang w:eastAsia="en-ZA"/>
-        </w:rPr>
-        <w:t>goodInfo</w:t>
-      </w:r>
-      <w:proofErr w:type="spellEnd"/>
-      <w:r>
-        <w:rPr>
-          <w:rFonts w:ascii="Courier New" w:eastAsia="Times New Roman" w:hAnsi="Courier New" w:cs="Courier New"/>
-          <w:sz w:val="20"/>
-          <w:szCs w:val="20"/>
-          <w:lang w:eastAsia="en-ZA"/>
-        </w:rPr>
-        <w:t xml:space="preserve"> == true)</w:t>
+        <w:t xml:space="preserve">        if (goodInfo == true)</w:t>
       </w:r>
     </w:p>
     <w:p>
@@ -4747,47 +3724,7 @@
           <w:szCs w:val="20"/>
           <w:lang w:eastAsia="en-ZA"/>
         </w:rPr>
-        <w:t xml:space="preserve">           </w:t>
-      </w:r>
-      <w:proofErr w:type="spellStart"/>
-      <w:r>
-        <w:rPr>
-          <w:rFonts w:ascii="Courier New" w:eastAsia="Times New Roman" w:hAnsi="Courier New" w:cs="Courier New"/>
-          <w:sz w:val="20"/>
-          <w:szCs w:val="20"/>
-          <w:lang w:eastAsia="en-ZA"/>
-        </w:rPr>
-        <w:t>cout</w:t>
-      </w:r>
-      <w:proofErr w:type="spellEnd"/>
-      <w:r>
-        <w:rPr>
-          <w:rFonts w:ascii="Courier New" w:eastAsia="Times New Roman" w:hAnsi="Courier New" w:cs="Courier New"/>
-          <w:sz w:val="20"/>
-          <w:szCs w:val="20"/>
-          <w:lang w:eastAsia="en-ZA"/>
-        </w:rPr>
-        <w:t xml:space="preserve"> &lt;&lt; "good info" &lt;&lt; </w:t>
-      </w:r>
-      <w:proofErr w:type="spellStart"/>
-      <w:r>
-        <w:rPr>
-          <w:rFonts w:ascii="Courier New" w:eastAsia="Times New Roman" w:hAnsi="Courier New" w:cs="Courier New"/>
-          <w:sz w:val="20"/>
-          <w:szCs w:val="20"/>
-          <w:lang w:eastAsia="en-ZA"/>
-        </w:rPr>
-        <w:t>endl</w:t>
-      </w:r>
-      <w:proofErr w:type="spellEnd"/>
-      <w:r>
-        <w:rPr>
-          <w:rFonts w:ascii="Courier New" w:eastAsia="Times New Roman" w:hAnsi="Courier New" w:cs="Courier New"/>
-          <w:sz w:val="20"/>
-          <w:szCs w:val="20"/>
-          <w:lang w:eastAsia="en-ZA"/>
-        </w:rPr>
-        <w:t>;</w:t>
+        <w:t xml:space="preserve">           cout &lt;&lt; "good info" &lt;&lt; endl;</w:t>
       </w:r>
     </w:p>
     <w:p>
@@ -4895,47 +3832,7 @@
           <w:szCs w:val="20"/>
           <w:lang w:eastAsia="en-ZA"/>
         </w:rPr>
-        <w:t xml:space="preserve">    </w:t>
-      </w:r>
-      <w:proofErr w:type="spellStart"/>
-      <w:r>
-        <w:rPr>
-          <w:rFonts w:ascii="Courier New" w:eastAsia="Times New Roman" w:hAnsi="Courier New" w:cs="Courier New"/>
-          <w:sz w:val="20"/>
-          <w:szCs w:val="20"/>
-          <w:lang w:eastAsia="en-ZA"/>
-        </w:rPr>
-        <w:t>cout</w:t>
-      </w:r>
-      <w:proofErr w:type="spellEnd"/>
-      <w:r>
-        <w:rPr>
-          <w:rFonts w:ascii="Courier New" w:eastAsia="Times New Roman" w:hAnsi="Courier New" w:cs="Courier New"/>
-          <w:sz w:val="20"/>
-          <w:szCs w:val="20"/>
-          <w:lang w:eastAsia="en-ZA"/>
-        </w:rPr>
-        <w:t xml:space="preserve"> &lt;&lt; " this is the end" &lt;&lt; </w:t>
-      </w:r>
-      <w:proofErr w:type="spellStart"/>
-      <w:r>
-        <w:rPr>
-          <w:rFonts w:ascii="Courier New" w:eastAsia="Times New Roman" w:hAnsi="Courier New" w:cs="Courier New"/>
-          <w:sz w:val="20"/>
-          <w:szCs w:val="20"/>
-          <w:lang w:eastAsia="en-ZA"/>
-        </w:rPr>
-        <w:t>endl</w:t>
-      </w:r>
-      <w:proofErr w:type="spellEnd"/>
-      <w:r>
-        <w:rPr>
-          <w:rFonts w:ascii="Courier New" w:eastAsia="Times New Roman" w:hAnsi="Courier New" w:cs="Courier New"/>
-          <w:sz w:val="20"/>
-          <w:szCs w:val="20"/>
-          <w:lang w:eastAsia="en-ZA"/>
-        </w:rPr>
-        <w:t>;</w:t>
+        <w:t xml:space="preserve">    cout &lt;&lt; " this is the end" &lt;&lt; endl;</w:t>
       </w:r>
     </w:p>
     <w:p>
@@ -5003,48 +3900,17 @@
           <w:szCs w:val="24"/>
           <w:lang w:eastAsia="en-ZA"/>
         </w:rPr>
-        <w:t xml:space="preserve">Use 2 to 4 spaces for each level of indentation, and be consistent. Too much indenting makes code unreadable and causes lines to wrap. Using </w:t>
-      </w:r>
-      <w:proofErr w:type="spellStart"/>
-      <w:r>
-        <w:rPr>
-          <w:rFonts w:ascii="Times New Roman" w:eastAsia="Times New Roman" w:hAnsi="Times New Roman" w:cs="Times New Roman"/>
-          <w:sz w:val="24"/>
-          <w:szCs w:val="24"/>
-          <w:lang w:eastAsia="en-ZA"/>
-        </w:rPr>
-        <w:t>Emacs</w:t>
-      </w:r>
-      <w:proofErr w:type="spellEnd"/>
-      <w:r>
-        <w:rPr>
-          <w:rFonts w:ascii="Times New Roman" w:eastAsia="Times New Roman" w:hAnsi="Times New Roman" w:cs="Times New Roman"/>
-          <w:sz w:val="24"/>
-          <w:szCs w:val="24"/>
-          <w:lang w:eastAsia="en-ZA"/>
-        </w:rPr>
-        <w:t xml:space="preserve"> along with an appropriate </w:t>
-      </w:r>
-      <w:r>
-        <w:rPr>
-          <w:rFonts w:ascii="Courier New" w:eastAsia="Times New Roman" w:hAnsi="Courier New" w:cs="Courier New"/>
-          <w:sz w:val="20"/>
-          <w:szCs w:val="20"/>
-          <w:lang w:eastAsia="en-ZA"/>
-        </w:rPr>
-        <w:t>.</w:t>
-      </w:r>
-      <w:proofErr w:type="spellStart"/>
-      <w:r>
-        <w:rPr>
-          <w:rFonts w:ascii="Courier New" w:eastAsia="Times New Roman" w:hAnsi="Courier New" w:cs="Courier New"/>
-          <w:sz w:val="20"/>
-          <w:szCs w:val="20"/>
-          <w:lang w:eastAsia="en-ZA"/>
-        </w:rPr>
-        <w:t>emacs</w:t>
-      </w:r>
-      <w:proofErr w:type="spellEnd"/>
+        <w:t xml:space="preserve">Use 2 to 4 spaces for each level of indentation, and be consistent. Too much indenting makes code unreadable and causes lines to wrap. Using Emacs along with an appropriate </w:t>
+      </w:r>
+      <w:r>
+        <w:rPr>
+          <w:rFonts w:ascii="Courier New" w:eastAsia="Times New Roman" w:hAnsi="Courier New" w:cs="Courier New"/>
+          <w:sz w:val="20"/>
+          <w:szCs w:val="20"/>
+          <w:lang w:eastAsia="en-ZA"/>
+        </w:rPr>
+        <w:t>.emacs</w:t>
+      </w:r>
       <w:r>
         <w:rPr>
           <w:rFonts w:ascii="Times New Roman" w:eastAsia="Times New Roman" w:hAnsi="Times New Roman" w:cs="Times New Roman"/>
@@ -6557,47 +5423,7 @@
           <w:szCs w:val="20"/>
           <w:lang w:eastAsia="en-ZA"/>
         </w:rPr>
-        <w:t xml:space="preserve">          </w:t>
-      </w:r>
-      <w:proofErr w:type="spellStart"/>
-      <w:r>
-        <w:rPr>
-          <w:rFonts w:ascii="Courier New" w:eastAsia="Times New Roman" w:hAnsi="Courier New" w:cs="Courier New"/>
-          <w:sz w:val="20"/>
-          <w:szCs w:val="20"/>
-          <w:lang w:eastAsia="en-ZA"/>
-        </w:rPr>
-        <w:t>cout</w:t>
-      </w:r>
-      <w:proofErr w:type="spellEnd"/>
-      <w:r>
-        <w:rPr>
-          <w:rFonts w:ascii="Courier New" w:eastAsia="Times New Roman" w:hAnsi="Courier New" w:cs="Courier New"/>
-          <w:sz w:val="20"/>
-          <w:szCs w:val="20"/>
-          <w:lang w:eastAsia="en-ZA"/>
-        </w:rPr>
-        <w:t xml:space="preserve"> &lt;&lt; "You got an A" &lt;&lt; </w:t>
-      </w:r>
-      <w:proofErr w:type="spellStart"/>
-      <w:r>
-        <w:rPr>
-          <w:rFonts w:ascii="Courier New" w:eastAsia="Times New Roman" w:hAnsi="Courier New" w:cs="Courier New"/>
-          <w:sz w:val="20"/>
-          <w:szCs w:val="20"/>
-          <w:lang w:eastAsia="en-ZA"/>
-        </w:rPr>
-        <w:t>endl</w:t>
-      </w:r>
-      <w:proofErr w:type="spellEnd"/>
-      <w:r>
-        <w:rPr>
-          <w:rFonts w:ascii="Courier New" w:eastAsia="Times New Roman" w:hAnsi="Courier New" w:cs="Courier New"/>
-          <w:sz w:val="20"/>
-          <w:szCs w:val="20"/>
-          <w:lang w:eastAsia="en-ZA"/>
-        </w:rPr>
-        <w:t>;</w:t>
+        <w:t xml:space="preserve">          cout &lt;&lt; "You got an A" &lt;&lt; endl;</w:t>
       </w:r>
     </w:p>
     <w:p>
@@ -6675,47 +5501,7 @@
           <w:szCs w:val="20"/>
           <w:lang w:eastAsia="en-ZA"/>
         </w:rPr>
-        <w:t xml:space="preserve">          </w:t>
-      </w:r>
-      <w:proofErr w:type="spellStart"/>
-      <w:r>
-        <w:rPr>
-          <w:rFonts w:ascii="Courier New" w:eastAsia="Times New Roman" w:hAnsi="Courier New" w:cs="Courier New"/>
-          <w:sz w:val="20"/>
-          <w:szCs w:val="20"/>
-          <w:lang w:eastAsia="en-ZA"/>
-        </w:rPr>
-        <w:t>cout</w:t>
-      </w:r>
-      <w:proofErr w:type="spellEnd"/>
-      <w:r>
-        <w:rPr>
-          <w:rFonts w:ascii="Courier New" w:eastAsia="Times New Roman" w:hAnsi="Courier New" w:cs="Courier New"/>
-          <w:sz w:val="20"/>
-          <w:szCs w:val="20"/>
-          <w:lang w:eastAsia="en-ZA"/>
-        </w:rPr>
-        <w:t xml:space="preserve"> &lt;&lt; "No A for you" &lt;&lt; </w:t>
-      </w:r>
-      <w:proofErr w:type="spellStart"/>
-      <w:r>
-        <w:rPr>
-          <w:rFonts w:ascii="Courier New" w:eastAsia="Times New Roman" w:hAnsi="Courier New" w:cs="Courier New"/>
-          <w:sz w:val="20"/>
-          <w:szCs w:val="20"/>
-          <w:lang w:eastAsia="en-ZA"/>
-        </w:rPr>
-        <w:t>endl</w:t>
-      </w:r>
-      <w:proofErr w:type="spellEnd"/>
-      <w:r>
-        <w:rPr>
-          <w:rFonts w:ascii="Courier New" w:eastAsia="Times New Roman" w:hAnsi="Courier New" w:cs="Courier New"/>
-          <w:sz w:val="20"/>
-          <w:szCs w:val="20"/>
-          <w:lang w:eastAsia="en-ZA"/>
-        </w:rPr>
-        <w:t>;</w:t>
+        <w:t xml:space="preserve">          cout &lt;&lt; "No A for you" &lt;&lt; endl;</w:t>
       </w:r>
     </w:p>
     <w:p>
@@ -6784,67 +5570,7 @@
           <w:szCs w:val="20"/>
           <w:lang w:eastAsia="en-ZA"/>
         </w:rPr>
-        <w:t xml:space="preserve">      for (</w:t>
-      </w:r>
-      <w:proofErr w:type="spellStart"/>
-      <w:r>
-        <w:rPr>
-          <w:rFonts w:ascii="Courier New" w:eastAsia="Times New Roman" w:hAnsi="Courier New" w:cs="Courier New"/>
-          <w:sz w:val="20"/>
-          <w:szCs w:val="20"/>
-          <w:lang w:eastAsia="en-ZA"/>
-        </w:rPr>
-        <w:t>i</w:t>
-      </w:r>
-      <w:proofErr w:type="spellEnd"/>
-      <w:r>
-        <w:rPr>
-          <w:rFonts w:ascii="Courier New" w:eastAsia="Times New Roman" w:hAnsi="Courier New" w:cs="Courier New"/>
-          <w:sz w:val="20"/>
-          <w:szCs w:val="20"/>
-          <w:lang w:eastAsia="en-ZA"/>
-        </w:rPr>
-        <w:t xml:space="preserve"> = 0; </w:t>
-      </w:r>
-      <w:proofErr w:type="spellStart"/>
-      <w:r>
-        <w:rPr>
-          <w:rFonts w:ascii="Courier New" w:eastAsia="Times New Roman" w:hAnsi="Courier New" w:cs="Courier New"/>
-          <w:sz w:val="20"/>
-          <w:szCs w:val="20"/>
-          <w:lang w:eastAsia="en-ZA"/>
-        </w:rPr>
-        <w:t>i</w:t>
-      </w:r>
-      <w:proofErr w:type="spellEnd"/>
-      <w:r>
-        <w:rPr>
-          <w:rFonts w:ascii="Courier New" w:eastAsia="Times New Roman" w:hAnsi="Courier New" w:cs="Courier New"/>
-          <w:sz w:val="20"/>
-          <w:szCs w:val="20"/>
-          <w:lang w:eastAsia="en-ZA"/>
-        </w:rPr>
-        <w:t xml:space="preserve"> &lt; 30; </w:t>
-      </w:r>
-      <w:proofErr w:type="spellStart"/>
-      <w:r>
-        <w:rPr>
-          <w:rFonts w:ascii="Courier New" w:eastAsia="Times New Roman" w:hAnsi="Courier New" w:cs="Courier New"/>
-          <w:sz w:val="20"/>
-          <w:szCs w:val="20"/>
-          <w:lang w:eastAsia="en-ZA"/>
-        </w:rPr>
-        <w:t>i</w:t>
-      </w:r>
-      <w:proofErr w:type="spellEnd"/>
-      <w:r>
-        <w:rPr>
-          <w:rFonts w:ascii="Courier New" w:eastAsia="Times New Roman" w:hAnsi="Courier New" w:cs="Courier New"/>
-          <w:sz w:val="20"/>
-          <w:szCs w:val="20"/>
-          <w:lang w:eastAsia="en-ZA"/>
-        </w:rPr>
-        <w:t>++)</w:t>
+        <w:t xml:space="preserve">      for (i = 0; i &lt; 30; i++)</w:t>
       </w:r>
     </w:p>
     <w:p>
@@ -6883,27 +5609,7 @@
           <w:szCs w:val="20"/>
           <w:lang w:eastAsia="en-ZA"/>
         </w:rPr>
-        <w:t xml:space="preserve">          array[</w:t>
-      </w:r>
-      <w:proofErr w:type="spellStart"/>
-      <w:r>
-        <w:rPr>
-          <w:rFonts w:ascii="Courier New" w:eastAsia="Times New Roman" w:hAnsi="Courier New" w:cs="Courier New"/>
-          <w:sz w:val="20"/>
-          <w:szCs w:val="20"/>
-          <w:lang w:eastAsia="en-ZA"/>
-        </w:rPr>
-        <w:t>i</w:t>
-      </w:r>
-      <w:proofErr w:type="spellEnd"/>
-      <w:r>
-        <w:rPr>
-          <w:rFonts w:ascii="Courier New" w:eastAsia="Times New Roman" w:hAnsi="Courier New" w:cs="Courier New"/>
-          <w:sz w:val="20"/>
-          <w:szCs w:val="20"/>
-          <w:lang w:eastAsia="en-ZA"/>
-        </w:rPr>
-        <w:t>] = -3;</w:t>
+        <w:t xml:space="preserve">          array[i] = -3;</w:t>
       </w:r>
     </w:p>
     <w:p>
@@ -7093,19 +5799,8 @@
           <w:szCs w:val="20"/>
           <w:lang w:eastAsia="en-ZA"/>
         </w:rPr>
-        <w:t>.</w:t>
-      </w:r>
-      <w:proofErr w:type="spellStart"/>
-      <w:r>
-        <w:rPr>
-          <w:rFonts w:ascii="Courier New" w:eastAsia="Times New Roman" w:hAnsi="Courier New" w:cs="Courier New"/>
-          <w:sz w:val="20"/>
-          <w:szCs w:val="20"/>
-          <w:lang w:eastAsia="en-ZA"/>
-        </w:rPr>
-        <w:t>cpp</w:t>
-      </w:r>
-      <w:proofErr w:type="spellEnd"/>
+        <w:t>.cpp</w:t>
+      </w:r>
       <w:r>
         <w:rPr>
           <w:rFonts w:ascii="Times New Roman" w:eastAsia="Times New Roman" w:hAnsi="Times New Roman" w:cs="Times New Roman"/>
@@ -7955,27 +6650,7 @@
           <w:szCs w:val="24"/>
           <w:lang w:eastAsia="en-ZA"/>
         </w:rPr>
-        <w:t xml:space="preserve">Function header comments are the primary form of documentation for the user of our functions and classes. It is important that this documentation be both complete and accurate as it forms a "contract" between the user and </w:t>
-      </w:r>
-      <w:proofErr w:type="spellStart"/>
-      <w:r>
-        <w:rPr>
-          <w:rFonts w:ascii="Times New Roman" w:eastAsia="Times New Roman" w:hAnsi="Times New Roman" w:cs="Times New Roman"/>
-          <w:sz w:val="24"/>
-          <w:szCs w:val="24"/>
-          <w:lang w:eastAsia="en-ZA"/>
-        </w:rPr>
-        <w:t>and</w:t>
-      </w:r>
-      <w:proofErr w:type="spellEnd"/>
-      <w:r>
-        <w:rPr>
-          <w:rFonts w:ascii="Times New Roman" w:eastAsia="Times New Roman" w:hAnsi="Times New Roman" w:cs="Times New Roman"/>
-          <w:sz w:val="24"/>
-          <w:szCs w:val="24"/>
-          <w:lang w:eastAsia="en-ZA"/>
-        </w:rPr>
-        <w:t xml:space="preserve"> the implementer. </w:t>
+        <w:t xml:space="preserve">Function header comments are the primary form of documentation for the user of our functions and classes. It is important that this documentation be both complete and accurate as it forms a "contract" between the user and and the implementer. </w:t>
       </w:r>
     </w:p>
     <w:p>
@@ -8247,7 +6922,6 @@
         </w:rPr>
         <w:t xml:space="preserve">For example, in </w:t>
       </w:r>
-      <w:proofErr w:type="spellStart"/>
       <w:r>
         <w:rPr>
           <w:rFonts w:ascii="Courier New" w:eastAsia="Times New Roman" w:hAnsi="Courier New" w:cs="Courier New"/>
@@ -8257,7 +6931,6 @@
         </w:rPr>
         <w:t>Circle.h</w:t>
       </w:r>
-      <w:proofErr w:type="spellEnd"/>
       <w:r>
         <w:rPr>
           <w:rFonts w:ascii="Times New Roman" w:eastAsia="Times New Roman" w:hAnsi="Times New Roman" w:cs="Times New Roman"/>
@@ -8341,134 +7014,83 @@
           <w:szCs w:val="20"/>
           <w:lang w:eastAsia="en-ZA"/>
         </w:rPr>
-        <w:t xml:space="preserve">// Name: </w:t>
-      </w:r>
-      <w:proofErr w:type="spellStart"/>
-      <w:r>
-        <w:rPr>
-          <w:rFonts w:ascii="Courier New" w:eastAsia="Times New Roman" w:hAnsi="Courier New" w:cs="Courier New"/>
-          <w:sz w:val="20"/>
-          <w:szCs w:val="20"/>
-          <w:lang w:eastAsia="en-ZA"/>
-        </w:rPr>
-        <w:t>CircleArea</w:t>
-      </w:r>
-      <w:proofErr w:type="spellEnd"/>
-    </w:p>
-    <w:p>
-      <w:pPr>
-        <w:tabs>
-          <w:tab w:val="left" w:pos="916"/>
-          <w:tab w:val="left" w:pos="1832"/>
-          <w:tab w:val="left" w:pos="2748"/>
-          <w:tab w:val="left" w:pos="3664"/>
-          <w:tab w:val="left" w:pos="4580"/>
-          <w:tab w:val="left" w:pos="5496"/>
-          <w:tab w:val="left" w:pos="6412"/>
-          <w:tab w:val="left" w:pos="7328"/>
-          <w:tab w:val="left" w:pos="8244"/>
-          <w:tab w:val="left" w:pos="9160"/>
-          <w:tab w:val="left" w:pos="10076"/>
-          <w:tab w:val="left" w:pos="10992"/>
-          <w:tab w:val="left" w:pos="11908"/>
-          <w:tab w:val="left" w:pos="12824"/>
-          <w:tab w:val="left" w:pos="13740"/>
-          <w:tab w:val="left" w:pos="14656"/>
-        </w:tabs>
-        <w:spacing w:after="0" w:line="240" w:lineRule="auto"/>
-        <w:rPr>
-          <w:rFonts w:ascii="Courier New" w:eastAsia="Times New Roman" w:hAnsi="Courier New" w:cs="Courier New"/>
-          <w:sz w:val="20"/>
-          <w:szCs w:val="20"/>
-          <w:lang w:eastAsia="en-ZA"/>
-        </w:rPr>
-      </w:pPr>
-      <w:r>
-        <w:rPr>
-          <w:rFonts w:ascii="Courier New" w:eastAsia="Times New Roman" w:hAnsi="Courier New" w:cs="Courier New"/>
-          <w:sz w:val="20"/>
-          <w:szCs w:val="20"/>
-          <w:lang w:eastAsia="en-ZA"/>
-        </w:rPr>
-        <w:t xml:space="preserve">// </w:t>
-      </w:r>
-      <w:proofErr w:type="spellStart"/>
-      <w:r>
-        <w:rPr>
-          <w:rFonts w:ascii="Courier New" w:eastAsia="Times New Roman" w:hAnsi="Courier New" w:cs="Courier New"/>
-          <w:sz w:val="20"/>
-          <w:szCs w:val="20"/>
-          <w:lang w:eastAsia="en-ZA"/>
-        </w:rPr>
-        <w:t>PreCondition</w:t>
-      </w:r>
-      <w:proofErr w:type="spellEnd"/>
-      <w:r>
-        <w:rPr>
-          <w:rFonts w:ascii="Courier New" w:eastAsia="Times New Roman" w:hAnsi="Courier New" w:cs="Courier New"/>
-          <w:sz w:val="20"/>
-          <w:szCs w:val="20"/>
-          <w:lang w:eastAsia="en-ZA"/>
-        </w:rPr>
-        <w:t>:  the radius is greater than zero</w:t>
-      </w:r>
-    </w:p>
-    <w:p>
-      <w:pPr>
-        <w:tabs>
-          <w:tab w:val="left" w:pos="916"/>
-          <w:tab w:val="left" w:pos="1832"/>
-          <w:tab w:val="left" w:pos="2748"/>
-          <w:tab w:val="left" w:pos="3664"/>
-          <w:tab w:val="left" w:pos="4580"/>
-          <w:tab w:val="left" w:pos="5496"/>
-          <w:tab w:val="left" w:pos="6412"/>
-          <w:tab w:val="left" w:pos="7328"/>
-          <w:tab w:val="left" w:pos="8244"/>
-          <w:tab w:val="left" w:pos="9160"/>
-          <w:tab w:val="left" w:pos="10076"/>
-          <w:tab w:val="left" w:pos="10992"/>
-          <w:tab w:val="left" w:pos="11908"/>
-          <w:tab w:val="left" w:pos="12824"/>
-          <w:tab w:val="left" w:pos="13740"/>
-          <w:tab w:val="left" w:pos="14656"/>
-        </w:tabs>
-        <w:spacing w:after="0" w:line="240" w:lineRule="auto"/>
-        <w:rPr>
-          <w:rFonts w:ascii="Courier New" w:eastAsia="Times New Roman" w:hAnsi="Courier New" w:cs="Courier New"/>
-          <w:sz w:val="20"/>
-          <w:szCs w:val="20"/>
-          <w:lang w:eastAsia="en-ZA"/>
-        </w:rPr>
-      </w:pPr>
-      <w:r>
-        <w:rPr>
-          <w:rFonts w:ascii="Courier New" w:eastAsia="Times New Roman" w:hAnsi="Courier New" w:cs="Courier New"/>
-          <w:sz w:val="20"/>
-          <w:szCs w:val="20"/>
-          <w:lang w:eastAsia="en-ZA"/>
-        </w:rPr>
-        <w:t xml:space="preserve">// </w:t>
-      </w:r>
-      <w:proofErr w:type="spellStart"/>
-      <w:r>
-        <w:rPr>
-          <w:rFonts w:ascii="Courier New" w:eastAsia="Times New Roman" w:hAnsi="Courier New" w:cs="Courier New"/>
-          <w:sz w:val="20"/>
-          <w:szCs w:val="20"/>
-          <w:lang w:eastAsia="en-ZA"/>
-        </w:rPr>
-        <w:t>PostCondition</w:t>
-      </w:r>
-      <w:proofErr w:type="spellEnd"/>
-      <w:r>
-        <w:rPr>
-          <w:rFonts w:ascii="Courier New" w:eastAsia="Times New Roman" w:hAnsi="Courier New" w:cs="Courier New"/>
-          <w:sz w:val="20"/>
-          <w:szCs w:val="20"/>
-          <w:lang w:eastAsia="en-ZA"/>
-        </w:rPr>
-        <w:t>: Returns the calculated area of the circle</w:t>
+        <w:t>// Name: CircleArea</w:t>
+      </w:r>
+    </w:p>
+    <w:p>
+      <w:pPr>
+        <w:tabs>
+          <w:tab w:val="left" w:pos="916"/>
+          <w:tab w:val="left" w:pos="1832"/>
+          <w:tab w:val="left" w:pos="2748"/>
+          <w:tab w:val="left" w:pos="3664"/>
+          <w:tab w:val="left" w:pos="4580"/>
+          <w:tab w:val="left" w:pos="5496"/>
+          <w:tab w:val="left" w:pos="6412"/>
+          <w:tab w:val="left" w:pos="7328"/>
+          <w:tab w:val="left" w:pos="8244"/>
+          <w:tab w:val="left" w:pos="9160"/>
+          <w:tab w:val="left" w:pos="10076"/>
+          <w:tab w:val="left" w:pos="10992"/>
+          <w:tab w:val="left" w:pos="11908"/>
+          <w:tab w:val="left" w:pos="12824"/>
+          <w:tab w:val="left" w:pos="13740"/>
+          <w:tab w:val="left" w:pos="14656"/>
+        </w:tabs>
+        <w:spacing w:after="0" w:line="240" w:lineRule="auto"/>
+        <w:rPr>
+          <w:rFonts w:ascii="Courier New" w:eastAsia="Times New Roman" w:hAnsi="Courier New" w:cs="Courier New"/>
+          <w:sz w:val="20"/>
+          <w:szCs w:val="20"/>
+          <w:lang w:eastAsia="en-ZA"/>
+        </w:rPr>
+      </w:pPr>
+      <w:r>
+        <w:rPr>
+          <w:rFonts w:ascii="Courier New" w:eastAsia="Times New Roman" w:hAnsi="Courier New" w:cs="Courier New"/>
+          <w:sz w:val="20"/>
+          <w:szCs w:val="20"/>
+          <w:lang w:eastAsia="en-ZA"/>
+        </w:rPr>
+        <w:t>// PreCondition:  the radius is greater than zero</w:t>
+      </w:r>
+    </w:p>
+    <w:p>
+      <w:pPr>
+        <w:tabs>
+          <w:tab w:val="left" w:pos="916"/>
+          <w:tab w:val="left" w:pos="1832"/>
+          <w:tab w:val="left" w:pos="2748"/>
+          <w:tab w:val="left" w:pos="3664"/>
+          <w:tab w:val="left" w:pos="4580"/>
+          <w:tab w:val="left" w:pos="5496"/>
+          <w:tab w:val="left" w:pos="6412"/>
+          <w:tab w:val="left" w:pos="7328"/>
+          <w:tab w:val="left" w:pos="8244"/>
+          <w:tab w:val="left" w:pos="9160"/>
+          <w:tab w:val="left" w:pos="10076"/>
+          <w:tab w:val="left" w:pos="10992"/>
+          <w:tab w:val="left" w:pos="11908"/>
+          <w:tab w:val="left" w:pos="12824"/>
+          <w:tab w:val="left" w:pos="13740"/>
+          <w:tab w:val="left" w:pos="14656"/>
+        </w:tabs>
+        <w:spacing w:after="0" w:line="240" w:lineRule="auto"/>
+        <w:rPr>
+          <w:rFonts w:ascii="Courier New" w:eastAsia="Times New Roman" w:hAnsi="Courier New" w:cs="Courier New"/>
+          <w:sz w:val="20"/>
+          <w:szCs w:val="20"/>
+          <w:lang w:eastAsia="en-ZA"/>
+        </w:rPr>
+      </w:pPr>
+      <w:r>
+        <w:rPr>
+          <w:rFonts w:ascii="Courier New" w:eastAsia="Times New Roman" w:hAnsi="Courier New" w:cs="Courier New"/>
+          <w:sz w:val="20"/>
+          <w:szCs w:val="20"/>
+          <w:lang w:eastAsia="en-ZA"/>
+        </w:rPr>
+        <w:t>// PostCondition: Returns the calculated area of the circle</w:t>
       </w:r>
     </w:p>
     <w:p>
@@ -8544,27 +7166,7 @@
           <w:szCs w:val="20"/>
           <w:lang w:eastAsia="en-ZA"/>
         </w:rPr>
-        <w:t xml:space="preserve">double </w:t>
-      </w:r>
-      <w:proofErr w:type="spellStart"/>
-      <w:r>
-        <w:rPr>
-          <w:rFonts w:ascii="Courier New" w:eastAsia="Times New Roman" w:hAnsi="Courier New" w:cs="Courier New"/>
-          <w:sz w:val="20"/>
-          <w:szCs w:val="20"/>
-          <w:lang w:eastAsia="en-ZA"/>
-        </w:rPr>
-        <w:t>CircleArea</w:t>
-      </w:r>
-      <w:proofErr w:type="spellEnd"/>
-      <w:r>
-        <w:rPr>
-          <w:rFonts w:ascii="Courier New" w:eastAsia="Times New Roman" w:hAnsi="Courier New" w:cs="Courier New"/>
-          <w:sz w:val="20"/>
-          <w:szCs w:val="20"/>
-          <w:lang w:eastAsia="en-ZA"/>
-        </w:rPr>
-        <w:t xml:space="preserve"> (double radius ):</w:t>
+        <w:t>double CircleArea (double radius ):</w:t>
       </w:r>
     </w:p>
     <w:p>
@@ -8593,19 +7195,8 @@
           <w:szCs w:val="20"/>
           <w:lang w:eastAsia="en-ZA"/>
         </w:rPr>
-        <w:t>.</w:t>
-      </w:r>
-      <w:proofErr w:type="spellStart"/>
-      <w:r>
-        <w:rPr>
-          <w:rFonts w:ascii="Courier New" w:eastAsia="Times New Roman" w:hAnsi="Courier New" w:cs="Courier New"/>
-          <w:sz w:val="20"/>
-          <w:szCs w:val="20"/>
-          <w:lang w:eastAsia="en-ZA"/>
-        </w:rPr>
-        <w:t>cpp</w:t>
-      </w:r>
-      <w:proofErr w:type="spellEnd"/>
+        <w:t>.cpp</w:t>
+      </w:r>
       <w:r>
         <w:rPr>
           <w:rFonts w:ascii="Times New Roman" w:eastAsia="Times New Roman" w:hAnsi="Times New Roman" w:cs="Times New Roman"/>
@@ -8651,19 +7242,8 @@
           <w:szCs w:val="20"/>
           <w:lang w:eastAsia="en-ZA"/>
         </w:rPr>
-        <w:t xml:space="preserve">// </w:t>
-      </w:r>
-      <w:proofErr w:type="spellStart"/>
-      <w:r>
-        <w:rPr>
-          <w:rFonts w:ascii="Courier New" w:eastAsia="Times New Roman" w:hAnsi="Courier New" w:cs="Courier New"/>
-          <w:sz w:val="20"/>
-          <w:szCs w:val="20"/>
-          <w:lang w:eastAsia="en-ZA"/>
-        </w:rPr>
-        <w:t>CircleArea</w:t>
-      </w:r>
-      <w:proofErr w:type="spellEnd"/>
+        <w:t>// CircleArea</w:t>
+      </w:r>
     </w:p>
     <w:p>
       <w:pPr>
@@ -8738,27 +7318,7 @@
           <w:szCs w:val="20"/>
           <w:lang w:eastAsia="en-ZA"/>
         </w:rPr>
-        <w:t xml:space="preserve">double </w:t>
-      </w:r>
-      <w:proofErr w:type="spellStart"/>
-      <w:r>
-        <w:rPr>
-          <w:rFonts w:ascii="Courier New" w:eastAsia="Times New Roman" w:hAnsi="Courier New" w:cs="Courier New"/>
-          <w:sz w:val="20"/>
-          <w:szCs w:val="20"/>
-          <w:lang w:eastAsia="en-ZA"/>
-        </w:rPr>
-        <w:t>CircleArea</w:t>
-      </w:r>
-      <w:proofErr w:type="spellEnd"/>
-      <w:r>
-        <w:rPr>
-          <w:rFonts w:ascii="Courier New" w:eastAsia="Times New Roman" w:hAnsi="Courier New" w:cs="Courier New"/>
-          <w:sz w:val="20"/>
-          <w:szCs w:val="20"/>
-          <w:lang w:eastAsia="en-ZA"/>
-        </w:rPr>
-        <w:t xml:space="preserve"> ( double radius )</w:t>
+        <w:t>double CircleArea ( double radius )</w:t>
       </w:r>
     </w:p>
     <w:p>
@@ -8834,27 +7394,7 @@
           <w:szCs w:val="20"/>
           <w:lang w:eastAsia="en-ZA"/>
         </w:rPr>
-        <w:t xml:space="preserve">   </w:t>
-      </w:r>
-      <w:proofErr w:type="spellStart"/>
-      <w:r>
-        <w:rPr>
-          <w:rFonts w:ascii="Courier New" w:eastAsia="Times New Roman" w:hAnsi="Courier New" w:cs="Courier New"/>
-          <w:sz w:val="20"/>
-          <w:szCs w:val="20"/>
-          <w:lang w:eastAsia="en-ZA"/>
-        </w:rPr>
-        <w:t>const</w:t>
-      </w:r>
-      <w:proofErr w:type="spellEnd"/>
-      <w:r>
-        <w:rPr>
-          <w:rFonts w:ascii="Courier New" w:eastAsia="Times New Roman" w:hAnsi="Courier New" w:cs="Courier New"/>
-          <w:sz w:val="20"/>
-          <w:szCs w:val="20"/>
-          <w:lang w:eastAsia="en-ZA"/>
-        </w:rPr>
-        <w:t xml:space="preserve"> double PI = 3.14159;</w:t>
+        <w:t xml:space="preserve">   const double PI = 3.14159;</w:t>
       </w:r>
     </w:p>
     <w:p>
@@ -9283,67 +7823,7 @@
           <w:szCs w:val="20"/>
           <w:lang w:eastAsia="en-ZA"/>
         </w:rPr>
-        <w:t>for (</w:t>
-      </w:r>
-      <w:proofErr w:type="spellStart"/>
-      <w:r>
-        <w:rPr>
-          <w:rFonts w:ascii="Courier New" w:eastAsia="Times New Roman" w:hAnsi="Courier New" w:cs="Courier New"/>
-          <w:sz w:val="20"/>
-          <w:szCs w:val="20"/>
-          <w:lang w:eastAsia="en-ZA"/>
-        </w:rPr>
-        <w:t>i</w:t>
-      </w:r>
-      <w:proofErr w:type="spellEnd"/>
-      <w:r>
-        <w:rPr>
-          <w:rFonts w:ascii="Courier New" w:eastAsia="Times New Roman" w:hAnsi="Courier New" w:cs="Courier New"/>
-          <w:sz w:val="20"/>
-          <w:szCs w:val="20"/>
-          <w:lang w:eastAsia="en-ZA"/>
-        </w:rPr>
-        <w:t xml:space="preserve"> = 0; </w:t>
-      </w:r>
-      <w:proofErr w:type="spellStart"/>
-      <w:r>
-        <w:rPr>
-          <w:rFonts w:ascii="Courier New" w:eastAsia="Times New Roman" w:hAnsi="Courier New" w:cs="Courier New"/>
-          <w:sz w:val="20"/>
-          <w:szCs w:val="20"/>
-          <w:lang w:eastAsia="en-ZA"/>
-        </w:rPr>
-        <w:t>i</w:t>
-      </w:r>
-      <w:proofErr w:type="spellEnd"/>
-      <w:r>
-        <w:rPr>
-          <w:rFonts w:ascii="Courier New" w:eastAsia="Times New Roman" w:hAnsi="Courier New" w:cs="Courier New"/>
-          <w:sz w:val="20"/>
-          <w:szCs w:val="20"/>
-          <w:lang w:eastAsia="en-ZA"/>
-        </w:rPr>
-        <w:t xml:space="preserve"> &lt; ARRAYSIZE; </w:t>
-      </w:r>
-      <w:proofErr w:type="spellStart"/>
-      <w:r>
-        <w:rPr>
-          <w:rFonts w:ascii="Courier New" w:eastAsia="Times New Roman" w:hAnsi="Courier New" w:cs="Courier New"/>
-          <w:sz w:val="20"/>
-          <w:szCs w:val="20"/>
-          <w:lang w:eastAsia="en-ZA"/>
-        </w:rPr>
-        <w:t>i</w:t>
-      </w:r>
-      <w:proofErr w:type="spellEnd"/>
-      <w:r>
-        <w:rPr>
-          <w:rFonts w:ascii="Courier New" w:eastAsia="Times New Roman" w:hAnsi="Courier New" w:cs="Courier New"/>
-          <w:sz w:val="20"/>
-          <w:szCs w:val="20"/>
-          <w:lang w:eastAsia="en-ZA"/>
-        </w:rPr>
-        <w:t>++)</w:t>
+        <w:t>for (i = 0; i &lt; ARRAYSIZE; i++)</w:t>
       </w:r>
     </w:p>
     <w:p>
@@ -9460,27 +7940,7 @@
           <w:szCs w:val="20"/>
           <w:lang w:eastAsia="en-ZA"/>
         </w:rPr>
-        <w:t xml:space="preserve">    if (array[</w:t>
-      </w:r>
-      <w:proofErr w:type="spellStart"/>
-      <w:r>
-        <w:rPr>
-          <w:rFonts w:ascii="Courier New" w:eastAsia="Times New Roman" w:hAnsi="Courier New" w:cs="Courier New"/>
-          <w:sz w:val="20"/>
-          <w:szCs w:val="20"/>
-          <w:lang w:eastAsia="en-ZA"/>
-        </w:rPr>
-        <w:t>i</w:t>
-      </w:r>
-      <w:proofErr w:type="spellEnd"/>
-      <w:r>
-        <w:rPr>
-          <w:rFonts w:ascii="Courier New" w:eastAsia="Times New Roman" w:hAnsi="Courier New" w:cs="Courier New"/>
-          <w:sz w:val="20"/>
-          <w:szCs w:val="20"/>
-          <w:lang w:eastAsia="en-ZA"/>
-        </w:rPr>
-        <w:t>] % 2 == 1)</w:t>
+        <w:t xml:space="preserve">    if (array[i] % 2 == 1)</w:t>
       </w:r>
     </w:p>
     <w:p>
@@ -9558,27 +8018,7 @@
           <w:szCs w:val="20"/>
           <w:lang w:eastAsia="en-ZA"/>
         </w:rPr>
-        <w:t xml:space="preserve">        array[</w:t>
-      </w:r>
-      <w:proofErr w:type="spellStart"/>
-      <w:r>
-        <w:rPr>
-          <w:rFonts w:ascii="Courier New" w:eastAsia="Times New Roman" w:hAnsi="Courier New" w:cs="Courier New"/>
-          <w:sz w:val="20"/>
-          <w:szCs w:val="20"/>
-          <w:lang w:eastAsia="en-ZA"/>
-        </w:rPr>
-        <w:t>i</w:t>
-      </w:r>
-      <w:proofErr w:type="spellEnd"/>
-      <w:r>
-        <w:rPr>
-          <w:rFonts w:ascii="Courier New" w:eastAsia="Times New Roman" w:hAnsi="Courier New" w:cs="Courier New"/>
-          <w:sz w:val="20"/>
-          <w:szCs w:val="20"/>
-          <w:lang w:eastAsia="en-ZA"/>
-        </w:rPr>
-        <w:t>]++;</w:t>
+        <w:t xml:space="preserve">        array[i]++;</w:t>
       </w:r>
     </w:p>
     <w:p>
@@ -9716,67 +8156,7 @@
           <w:szCs w:val="20"/>
           <w:lang w:eastAsia="en-ZA"/>
         </w:rPr>
-        <w:t>for (</w:t>
-      </w:r>
-      <w:proofErr w:type="spellStart"/>
-      <w:r>
-        <w:rPr>
-          <w:rFonts w:ascii="Courier New" w:eastAsia="Times New Roman" w:hAnsi="Courier New" w:cs="Courier New"/>
-          <w:sz w:val="20"/>
-          <w:szCs w:val="20"/>
-          <w:lang w:eastAsia="en-ZA"/>
-        </w:rPr>
-        <w:t>i</w:t>
-      </w:r>
-      <w:proofErr w:type="spellEnd"/>
-      <w:r>
-        <w:rPr>
-          <w:rFonts w:ascii="Courier New" w:eastAsia="Times New Roman" w:hAnsi="Courier New" w:cs="Courier New"/>
-          <w:sz w:val="20"/>
-          <w:szCs w:val="20"/>
-          <w:lang w:eastAsia="en-ZA"/>
-        </w:rPr>
-        <w:t xml:space="preserve"> = 0; </w:t>
-      </w:r>
-      <w:proofErr w:type="spellStart"/>
-      <w:r>
-        <w:rPr>
-          <w:rFonts w:ascii="Courier New" w:eastAsia="Times New Roman" w:hAnsi="Courier New" w:cs="Courier New"/>
-          <w:sz w:val="20"/>
-          <w:szCs w:val="20"/>
-          <w:lang w:eastAsia="en-ZA"/>
-        </w:rPr>
-        <w:t>i</w:t>
-      </w:r>
-      <w:proofErr w:type="spellEnd"/>
-      <w:r>
-        <w:rPr>
-          <w:rFonts w:ascii="Courier New" w:eastAsia="Times New Roman" w:hAnsi="Courier New" w:cs="Courier New"/>
-          <w:sz w:val="20"/>
-          <w:szCs w:val="20"/>
-          <w:lang w:eastAsia="en-ZA"/>
-        </w:rPr>
-        <w:t xml:space="preserve"> &lt; ARRAYSIZE; </w:t>
-      </w:r>
-      <w:proofErr w:type="spellStart"/>
-      <w:r>
-        <w:rPr>
-          <w:rFonts w:ascii="Courier New" w:eastAsia="Times New Roman" w:hAnsi="Courier New" w:cs="Courier New"/>
-          <w:sz w:val="20"/>
-          <w:szCs w:val="20"/>
-          <w:lang w:eastAsia="en-ZA"/>
-        </w:rPr>
-        <w:t>i</w:t>
-      </w:r>
-      <w:proofErr w:type="spellEnd"/>
-      <w:r>
-        <w:rPr>
-          <w:rFonts w:ascii="Courier New" w:eastAsia="Times New Roman" w:hAnsi="Courier New" w:cs="Courier New"/>
-          <w:sz w:val="20"/>
-          <w:szCs w:val="20"/>
-          <w:lang w:eastAsia="en-ZA"/>
-        </w:rPr>
-        <w:t>++)  // check every element of the array</w:t>
+        <w:t>for (i = 0; i &lt; ARRAYSIZE; i++)  // check every element of the array</w:t>
       </w:r>
     </w:p>
     <w:p>
@@ -9854,27 +8234,7 @@
           <w:szCs w:val="20"/>
           <w:lang w:eastAsia="en-ZA"/>
         </w:rPr>
-        <w:t xml:space="preserve">    if (array[</w:t>
-      </w:r>
-      <w:proofErr w:type="spellStart"/>
-      <w:r>
-        <w:rPr>
-          <w:rFonts w:ascii="Courier New" w:eastAsia="Times New Roman" w:hAnsi="Courier New" w:cs="Courier New"/>
-          <w:sz w:val="20"/>
-          <w:szCs w:val="20"/>
-          <w:lang w:eastAsia="en-ZA"/>
-        </w:rPr>
-        <w:t>i</w:t>
-      </w:r>
-      <w:proofErr w:type="spellEnd"/>
-      <w:r>
-        <w:rPr>
-          <w:rFonts w:ascii="Courier New" w:eastAsia="Times New Roman" w:hAnsi="Courier New" w:cs="Courier New"/>
-          <w:sz w:val="20"/>
-          <w:szCs w:val="20"/>
-          <w:lang w:eastAsia="en-ZA"/>
-        </w:rPr>
-        <w:t>] % 2 == 1)    // add one to odd values</w:t>
+        <w:t xml:space="preserve">    if (array[i] % 2 == 1)    // add one to odd values</w:t>
       </w:r>
     </w:p>
     <w:p>
@@ -9952,27 +8312,7 @@
           <w:szCs w:val="20"/>
           <w:lang w:eastAsia="en-ZA"/>
         </w:rPr>
-        <w:t xml:space="preserve">        array[</w:t>
-      </w:r>
-      <w:proofErr w:type="spellStart"/>
-      <w:r>
-        <w:rPr>
-          <w:rFonts w:ascii="Courier New" w:eastAsia="Times New Roman" w:hAnsi="Courier New" w:cs="Courier New"/>
-          <w:sz w:val="20"/>
-          <w:szCs w:val="20"/>
-          <w:lang w:eastAsia="en-ZA"/>
-        </w:rPr>
-        <w:t>i</w:t>
-      </w:r>
-      <w:proofErr w:type="spellEnd"/>
-      <w:r>
-        <w:rPr>
-          <w:rFonts w:ascii="Courier New" w:eastAsia="Times New Roman" w:hAnsi="Courier New" w:cs="Courier New"/>
-          <w:sz w:val="20"/>
-          <w:szCs w:val="20"/>
-          <w:lang w:eastAsia="en-ZA"/>
-        </w:rPr>
-        <w:t>]++;</w:t>
+        <w:t xml:space="preserve">        array[i]++;</w:t>
       </w:r>
     </w:p>
     <w:p>
@@ -10364,45 +8704,14 @@
           <w:lang w:eastAsia="en-ZA"/>
         </w:rPr>
       </w:pPr>
-      <w:proofErr w:type="spellStart"/>
-      <w:r>
-        <w:rPr>
-          <w:rFonts w:ascii="Courier New" w:eastAsia="Times New Roman" w:hAnsi="Courier New" w:cs="Courier New"/>
-          <w:sz w:val="20"/>
-          <w:szCs w:val="20"/>
-          <w:lang w:eastAsia="en-ZA"/>
-        </w:rPr>
-        <w:t>const</w:t>
-      </w:r>
-      <w:proofErr w:type="spellEnd"/>
-      <w:r>
-        <w:rPr>
-          <w:rFonts w:ascii="Courier New" w:eastAsia="Times New Roman" w:hAnsi="Courier New" w:cs="Courier New"/>
-          <w:sz w:val="20"/>
-          <w:szCs w:val="20"/>
-          <w:lang w:eastAsia="en-ZA"/>
-        </w:rPr>
-        <w:t xml:space="preserve"> </w:t>
-      </w:r>
-      <w:proofErr w:type="spellStart"/>
-      <w:r>
-        <w:rPr>
-          <w:rFonts w:ascii="Courier New" w:eastAsia="Times New Roman" w:hAnsi="Courier New" w:cs="Courier New"/>
-          <w:sz w:val="20"/>
-          <w:szCs w:val="20"/>
-          <w:lang w:eastAsia="en-ZA"/>
-        </w:rPr>
-        <w:t>int</w:t>
-      </w:r>
-      <w:proofErr w:type="spellEnd"/>
-      <w:r>
-        <w:rPr>
-          <w:rFonts w:ascii="Courier New" w:eastAsia="Times New Roman" w:hAnsi="Courier New" w:cs="Courier New"/>
-          <w:sz w:val="20"/>
-          <w:szCs w:val="20"/>
-          <w:lang w:eastAsia="en-ZA"/>
-        </w:rPr>
-        <w:t xml:space="preserve">   NUM_STUDENTS = 35;    // number of students in the class</w:t>
+      <w:r>
+        <w:rPr>
+          <w:rFonts w:ascii="Courier New" w:eastAsia="Times New Roman" w:hAnsi="Courier New" w:cs="Courier New"/>
+          <w:sz w:val="20"/>
+          <w:szCs w:val="20"/>
+          <w:lang w:eastAsia="en-ZA"/>
+        </w:rPr>
+        <w:t>const int   NUM_STUDENTS = 35;    // number of students in the class</w:t>
       </w:r>
     </w:p>
     <w:p>
@@ -10434,45 +8743,14 @@
           <w:lang w:eastAsia="en-ZA"/>
         </w:rPr>
       </w:pPr>
-      <w:proofErr w:type="spellStart"/>
-      <w:r>
-        <w:rPr>
-          <w:rFonts w:ascii="Courier New" w:eastAsia="Times New Roman" w:hAnsi="Courier New" w:cs="Courier New"/>
-          <w:sz w:val="20"/>
-          <w:szCs w:val="20"/>
-          <w:lang w:eastAsia="en-ZA"/>
-        </w:rPr>
-        <w:t>const</w:t>
-      </w:r>
-      <w:proofErr w:type="spellEnd"/>
-      <w:r>
-        <w:rPr>
-          <w:rFonts w:ascii="Courier New" w:eastAsia="Times New Roman" w:hAnsi="Courier New" w:cs="Courier New"/>
-          <w:sz w:val="20"/>
-          <w:szCs w:val="20"/>
-          <w:lang w:eastAsia="en-ZA"/>
-        </w:rPr>
-        <w:t xml:space="preserve"> </w:t>
-      </w:r>
-      <w:proofErr w:type="spellStart"/>
-      <w:r>
-        <w:rPr>
-          <w:rFonts w:ascii="Courier New" w:eastAsia="Times New Roman" w:hAnsi="Courier New" w:cs="Courier New"/>
-          <w:sz w:val="20"/>
-          <w:szCs w:val="20"/>
-          <w:lang w:eastAsia="en-ZA"/>
-        </w:rPr>
-        <w:t>int</w:t>
-      </w:r>
-      <w:proofErr w:type="spellEnd"/>
-      <w:r>
-        <w:rPr>
-          <w:rFonts w:ascii="Courier New" w:eastAsia="Times New Roman" w:hAnsi="Courier New" w:cs="Courier New"/>
-          <w:sz w:val="20"/>
-          <w:szCs w:val="20"/>
-          <w:lang w:eastAsia="en-ZA"/>
-        </w:rPr>
-        <w:t xml:space="preserve">   NUM_SECTIONS = 4;     // number of sections of CMSC 104</w:t>
+      <w:r>
+        <w:rPr>
+          <w:rFonts w:ascii="Courier New" w:eastAsia="Times New Roman" w:hAnsi="Courier New" w:cs="Courier New"/>
+          <w:sz w:val="20"/>
+          <w:szCs w:val="20"/>
+          <w:lang w:eastAsia="en-ZA"/>
+        </w:rPr>
+        <w:t>const int   NUM_SECTIONS = 4;     // number of sections of CMSC 104</w:t>
       </w:r>
     </w:p>
     <w:p>
@@ -10504,45 +8782,14 @@
           <w:lang w:eastAsia="en-ZA"/>
         </w:rPr>
       </w:pPr>
-      <w:proofErr w:type="spellStart"/>
-      <w:r>
-        <w:rPr>
-          <w:rFonts w:ascii="Courier New" w:eastAsia="Times New Roman" w:hAnsi="Courier New" w:cs="Courier New"/>
-          <w:sz w:val="20"/>
-          <w:szCs w:val="20"/>
-          <w:lang w:eastAsia="en-ZA"/>
-        </w:rPr>
-        <w:t>const</w:t>
-      </w:r>
-      <w:proofErr w:type="spellEnd"/>
-      <w:r>
-        <w:rPr>
-          <w:rFonts w:ascii="Courier New" w:eastAsia="Times New Roman" w:hAnsi="Courier New" w:cs="Courier New"/>
-          <w:sz w:val="20"/>
-          <w:szCs w:val="20"/>
-          <w:lang w:eastAsia="en-ZA"/>
-        </w:rPr>
-        <w:t xml:space="preserve"> float CUTOFF       = 88.5;  // </w:t>
-      </w:r>
-      <w:proofErr w:type="spellStart"/>
-      <w:r>
-        <w:rPr>
-          <w:rFonts w:ascii="Courier New" w:eastAsia="Times New Roman" w:hAnsi="Courier New" w:cs="Courier New"/>
-          <w:sz w:val="20"/>
-          <w:szCs w:val="20"/>
-          <w:lang w:eastAsia="en-ZA"/>
-        </w:rPr>
-        <w:t>cutoff</w:t>
-      </w:r>
-      <w:proofErr w:type="spellEnd"/>
-      <w:r>
-        <w:rPr>
-          <w:rFonts w:ascii="Courier New" w:eastAsia="Times New Roman" w:hAnsi="Courier New" w:cs="Courier New"/>
-          <w:sz w:val="20"/>
-          <w:szCs w:val="20"/>
-          <w:lang w:eastAsia="en-ZA"/>
-        </w:rPr>
-        <w:t xml:space="preserve"> for an "A" for the 2001</w:t>
+      <w:r>
+        <w:rPr>
+          <w:rFonts w:ascii="Courier New" w:eastAsia="Times New Roman" w:hAnsi="Courier New" w:cs="Courier New"/>
+          <w:sz w:val="20"/>
+          <w:szCs w:val="20"/>
+          <w:lang w:eastAsia="en-ZA"/>
+        </w:rPr>
+        <w:t>const float CUTOFF       = 88.5;  // cutoff for an "A" for the 2001</w:t>
       </w:r>
     </w:p>
     <w:p>
@@ -10620,27 +8867,7 @@
           <w:szCs w:val="20"/>
           <w:lang w:eastAsia="en-ZA"/>
         </w:rPr>
-        <w:t xml:space="preserve">bool </w:t>
-      </w:r>
-      <w:proofErr w:type="spellStart"/>
-      <w:r>
-        <w:rPr>
-          <w:rFonts w:ascii="Courier New" w:eastAsia="Times New Roman" w:hAnsi="Courier New" w:cs="Courier New"/>
-          <w:sz w:val="20"/>
-          <w:szCs w:val="20"/>
-          <w:lang w:eastAsia="en-ZA"/>
-        </w:rPr>
-        <w:t>isCurrPresent</w:t>
-      </w:r>
-      <w:proofErr w:type="spellEnd"/>
-      <w:r>
-        <w:rPr>
-          <w:rFonts w:ascii="Courier New" w:eastAsia="Times New Roman" w:hAnsi="Courier New" w:cs="Courier New"/>
-          <w:sz w:val="20"/>
-          <w:szCs w:val="20"/>
-          <w:lang w:eastAsia="en-ZA"/>
-        </w:rPr>
-        <w:t xml:space="preserve"> = false;</w:t>
+        <w:t>bool isCurrPresent = false;</w:t>
       </w:r>
       <w:r>
         <w:rPr>
@@ -10682,45 +8909,14 @@
           <w:lang w:eastAsia="en-ZA"/>
         </w:rPr>
       </w:pPr>
-      <w:proofErr w:type="spellStart"/>
-      <w:r>
-        <w:rPr>
-          <w:rFonts w:ascii="Courier New" w:eastAsia="Times New Roman" w:hAnsi="Courier New" w:cs="Courier New"/>
-          <w:sz w:val="20"/>
-          <w:szCs w:val="20"/>
-          <w:lang w:eastAsia="en-ZA"/>
-        </w:rPr>
-        <w:t>int</w:t>
-      </w:r>
-      <w:proofErr w:type="spellEnd"/>
-      <w:r>
-        <w:rPr>
-          <w:rFonts w:ascii="Courier New" w:eastAsia="Times New Roman" w:hAnsi="Courier New" w:cs="Courier New"/>
-          <w:sz w:val="20"/>
-          <w:szCs w:val="20"/>
-          <w:lang w:eastAsia="en-ZA"/>
-        </w:rPr>
-        <w:t xml:space="preserve"> </w:t>
-      </w:r>
-      <w:proofErr w:type="spellStart"/>
-      <w:r>
-        <w:rPr>
-          <w:rFonts w:ascii="Courier New" w:eastAsia="Times New Roman" w:hAnsi="Courier New" w:cs="Courier New"/>
-          <w:sz w:val="20"/>
-          <w:szCs w:val="20"/>
-          <w:lang w:eastAsia="en-ZA"/>
-        </w:rPr>
-        <w:t>currStudentInd</w:t>
-      </w:r>
-      <w:proofErr w:type="spellEnd"/>
-      <w:r>
-        <w:rPr>
-          <w:rFonts w:ascii="Courier New" w:eastAsia="Times New Roman" w:hAnsi="Courier New" w:cs="Courier New"/>
-          <w:sz w:val="20"/>
-          <w:szCs w:val="20"/>
-          <w:lang w:eastAsia="en-ZA"/>
-        </w:rPr>
-        <w:t xml:space="preserve"> = 0;</w:t>
+      <w:r>
+        <w:rPr>
+          <w:rFonts w:ascii="Courier New" w:eastAsia="Times New Roman" w:hAnsi="Courier New" w:cs="Courier New"/>
+          <w:sz w:val="20"/>
+          <w:szCs w:val="20"/>
+          <w:lang w:eastAsia="en-ZA"/>
+        </w:rPr>
+        <w:t>int currStudentInd = 0;</w:t>
       </w:r>
       <w:r>
         <w:rPr>
@@ -10781,6 +8977,33 @@
     </w:sectPr>
   </w:body>
 </w:document>
+</file>
+
+<file path=word/comments.xml><?xml version="1.0" encoding="utf-8"?>
+<w:comments xmlns:wpc="http://schemas.microsoft.com/office/word/2010/wordprocessingCanvas" xmlns:cx="http://schemas.microsoft.com/office/drawing/2014/chartex" xmlns:cx1="http://schemas.microsoft.com/office/drawing/2015/9/8/chartex" xmlns:cx2="http://schemas.microsoft.com/office/drawing/2015/10/21/chartex" xmlns:cx3="http://schemas.microsoft.com/office/drawing/2016/5/9/chartex" xmlns:cx4="http://schemas.microsoft.com/office/drawing/2016/5/10/chartex" xmlns:cx5="http://schemas.microsoft.com/office/drawing/2016/5/11/chartex" xmlns:mc="http://schemas.openxmlformats.org/markup-compatibility/2006" xmlns:o="urn:schemas-microsoft-com:office:office" xmlns:r="http://schemas.openxmlformats.org/officeDocument/2006/relationships" xmlns:m="http://schemas.openxmlformats.org/officeDocument/2006/math" xmlns:v="urn:schemas-microsoft-com:vml" xmlns:wp14="http://schemas.microsoft.com/office/word/2010/wordprocessingDrawing" xmlns:wp="http://schemas.openxmlformats.org/drawingml/2006/wordprocessingDrawing" xmlns:w10="urn:schemas-microsoft-com:office:word" xmlns:w="http://schemas.openxmlformats.org/wordprocessingml/2006/main" xmlns:w14="http://schemas.microsoft.com/office/word/2010/wordml" xmlns:w15="http://schemas.microsoft.com/office/word/2012/wordml" xmlns:w16se="http://schemas.microsoft.com/office/word/2015/wordml/symex" xmlns:wpg="http://schemas.microsoft.com/office/word/2010/wordprocessingGroup" xmlns:wpi="http://schemas.microsoft.com/office/word/2010/wordprocessingInk" xmlns:wne="http://schemas.microsoft.com/office/word/2006/wordml" xmlns:wps="http://schemas.microsoft.com/office/word/2010/wordprocessingShape" mc:Ignorable="w14 w15 w16se wp14">
+  <w:comment w:id="0" w:author="Kaylen Pillay" w:date="2017-01-28T19:11:00Z" w:initials="KP">
+    <w:p>
+      <w:pPr>
+        <w:pStyle w:val="CommentText"/>
+      </w:pPr>
+      <w:r>
+        <w:rPr>
+          <w:rStyle w:val="CommentReference"/>
+        </w:rPr>
+        <w:annotationRef/>
+      </w:r>
+      <w:r>
+        <w:t>Please note that these are the groups coding standards and should be strictly adhered too.</w:t>
+      </w:r>
+    </w:p>
+  </w:comment>
+</w:comments>
+</file>
+
+<file path=word/commentsExtended.xml><?xml version="1.0" encoding="utf-8"?>
+<w15:commentsEx xmlns:wpc="http://schemas.microsoft.com/office/word/2010/wordprocessingCanvas" xmlns:cx="http://schemas.microsoft.com/office/drawing/2014/chartex" xmlns:cx1="http://schemas.microsoft.com/office/drawing/2015/9/8/chartex" xmlns:cx2="http://schemas.microsoft.com/office/drawing/2015/10/21/chartex" xmlns:cx3="http://schemas.microsoft.com/office/drawing/2016/5/9/chartex" xmlns:cx4="http://schemas.microsoft.com/office/drawing/2016/5/10/chartex" xmlns:cx5="http://schemas.microsoft.com/office/drawing/2016/5/11/chartex" xmlns:mc="http://schemas.openxmlformats.org/markup-compatibility/2006" xmlns:o="urn:schemas-microsoft-com:office:office" xmlns:r="http://schemas.openxmlformats.org/officeDocument/2006/relationships" xmlns:m="http://schemas.openxmlformats.org/officeDocument/2006/math" xmlns:v="urn:schemas-microsoft-com:vml" xmlns:wp14="http://schemas.microsoft.com/office/word/2010/wordprocessingDrawing" xmlns:wp="http://schemas.openxmlformats.org/drawingml/2006/wordprocessingDrawing" xmlns:w10="urn:schemas-microsoft-com:office:word" xmlns:w="http://schemas.openxmlformats.org/wordprocessingml/2006/main" xmlns:w14="http://schemas.microsoft.com/office/word/2010/wordml" xmlns:w15="http://schemas.microsoft.com/office/word/2012/wordml" xmlns:w16se="http://schemas.microsoft.com/office/word/2015/wordml/symex" xmlns:wpg="http://schemas.microsoft.com/office/word/2010/wordprocessingGroup" xmlns:wpi="http://schemas.microsoft.com/office/word/2010/wordprocessingInk" xmlns:wne="http://schemas.microsoft.com/office/word/2006/wordml" xmlns:wps="http://schemas.microsoft.com/office/word/2010/wordprocessingShape" mc:Ignorable="w14 w15 w16se wp14">
+  <w15:commentEx w15:paraId="12CF5C68" w15:done="0"/>
+</w15:commentsEx>
 </file>
 
 <file path=word/numbering.xml><?xml version="1.0" encoding="utf-8"?>
@@ -12082,6 +10305,14 @@
     <w:abstractNumId w:val="1"/>
   </w:num>
 </w:numbering>
+</file>
+
+<file path=word/people.xml><?xml version="1.0" encoding="utf-8"?>
+<w15:people xmlns:wpc="http://schemas.microsoft.com/office/word/2010/wordprocessingCanvas" xmlns:cx="http://schemas.microsoft.com/office/drawing/2014/chartex" xmlns:cx1="http://schemas.microsoft.com/office/drawing/2015/9/8/chartex" xmlns:cx2="http://schemas.microsoft.com/office/drawing/2015/10/21/chartex" xmlns:cx3="http://schemas.microsoft.com/office/drawing/2016/5/9/chartex" xmlns:cx4="http://schemas.microsoft.com/office/drawing/2016/5/10/chartex" xmlns:cx5="http://schemas.microsoft.com/office/drawing/2016/5/11/chartex" xmlns:mc="http://schemas.openxmlformats.org/markup-compatibility/2006" xmlns:o="urn:schemas-microsoft-com:office:office" xmlns:r="http://schemas.openxmlformats.org/officeDocument/2006/relationships" xmlns:m="http://schemas.openxmlformats.org/officeDocument/2006/math" xmlns:v="urn:schemas-microsoft-com:vml" xmlns:wp14="http://schemas.microsoft.com/office/word/2010/wordprocessingDrawing" xmlns:wp="http://schemas.openxmlformats.org/drawingml/2006/wordprocessingDrawing" xmlns:w10="urn:schemas-microsoft-com:office:word" xmlns:w="http://schemas.openxmlformats.org/wordprocessingml/2006/main" xmlns:w14="http://schemas.microsoft.com/office/word/2010/wordml" xmlns:w15="http://schemas.microsoft.com/office/word/2012/wordml" xmlns:w16se="http://schemas.microsoft.com/office/word/2015/wordml/symex" xmlns:wpg="http://schemas.microsoft.com/office/word/2010/wordprocessingGroup" xmlns:wpi="http://schemas.microsoft.com/office/word/2010/wordprocessingInk" xmlns:wne="http://schemas.microsoft.com/office/word/2006/wordml" xmlns:wps="http://schemas.microsoft.com/office/word/2010/wordprocessingShape" mc:Ignorable="w14 w15 w16se wp14">
+  <w15:person w15:author="Kaylen Pillay">
+    <w15:presenceInfo w15:providerId="Windows Live" w15:userId="59890d479eed5354"/>
+  </w15:person>
+</w15:people>
 </file>
 
 <file path=word/styles.xml><?xml version="1.0" encoding="utf-8"?>
@@ -12508,6 +10739,104 @@
     <w:semiHidden/>
     <w:unhideWhenUsed/>
   </w:style>
+  <w:style w:type="character" w:styleId="CommentReference">
+    <w:name w:val="annotation reference"/>
+    <w:basedOn w:val="DefaultParagraphFont"/>
+    <w:uiPriority w:val="99"/>
+    <w:semiHidden/>
+    <w:unhideWhenUsed/>
+    <w:rsid w:val="005D7AA5"/>
+    <w:rPr>
+      <w:sz w:val="16"/>
+      <w:szCs w:val="16"/>
+    </w:rPr>
+  </w:style>
+  <w:style w:type="paragraph" w:styleId="CommentText">
+    <w:name w:val="annotation text"/>
+    <w:basedOn w:val="Normal"/>
+    <w:link w:val="CommentTextChar"/>
+    <w:uiPriority w:val="99"/>
+    <w:semiHidden/>
+    <w:unhideWhenUsed/>
+    <w:rsid w:val="005D7AA5"/>
+    <w:pPr>
+      <w:spacing w:line="240" w:lineRule="auto"/>
+    </w:pPr>
+    <w:rPr>
+      <w:sz w:val="20"/>
+      <w:szCs w:val="20"/>
+    </w:rPr>
+  </w:style>
+  <w:style w:type="character" w:customStyle="1" w:styleId="CommentTextChar">
+    <w:name w:val="Comment Text Char"/>
+    <w:basedOn w:val="DefaultParagraphFont"/>
+    <w:link w:val="CommentText"/>
+    <w:uiPriority w:val="99"/>
+    <w:semiHidden/>
+    <w:rsid w:val="005D7AA5"/>
+    <w:rPr>
+      <w:sz w:val="20"/>
+      <w:szCs w:val="20"/>
+    </w:rPr>
+  </w:style>
+  <w:style w:type="paragraph" w:styleId="CommentSubject">
+    <w:name w:val="annotation subject"/>
+    <w:basedOn w:val="CommentText"/>
+    <w:next w:val="CommentText"/>
+    <w:link w:val="CommentSubjectChar"/>
+    <w:uiPriority w:val="99"/>
+    <w:semiHidden/>
+    <w:unhideWhenUsed/>
+    <w:rsid w:val="005D7AA5"/>
+    <w:rPr>
+      <w:b/>
+      <w:bCs/>
+    </w:rPr>
+  </w:style>
+  <w:style w:type="character" w:customStyle="1" w:styleId="CommentSubjectChar">
+    <w:name w:val="Comment Subject Char"/>
+    <w:basedOn w:val="CommentTextChar"/>
+    <w:link w:val="CommentSubject"/>
+    <w:uiPriority w:val="99"/>
+    <w:semiHidden/>
+    <w:rsid w:val="005D7AA5"/>
+    <w:rPr>
+      <w:b/>
+      <w:bCs/>
+      <w:sz w:val="20"/>
+      <w:szCs w:val="20"/>
+    </w:rPr>
+  </w:style>
+  <w:style w:type="paragraph" w:styleId="BalloonText">
+    <w:name w:val="Balloon Text"/>
+    <w:basedOn w:val="Normal"/>
+    <w:link w:val="BalloonTextChar"/>
+    <w:uiPriority w:val="99"/>
+    <w:semiHidden/>
+    <w:unhideWhenUsed/>
+    <w:rsid w:val="005D7AA5"/>
+    <w:pPr>
+      <w:spacing w:after="0" w:line="240" w:lineRule="auto"/>
+    </w:pPr>
+    <w:rPr>
+      <w:rFonts w:ascii="Segoe UI" w:hAnsi="Segoe UI" w:cs="Segoe UI"/>
+      <w:sz w:val="18"/>
+      <w:szCs w:val="18"/>
+    </w:rPr>
+  </w:style>
+  <w:style w:type="character" w:customStyle="1" w:styleId="BalloonTextChar">
+    <w:name w:val="Balloon Text Char"/>
+    <w:basedOn w:val="DefaultParagraphFont"/>
+    <w:link w:val="BalloonText"/>
+    <w:uiPriority w:val="99"/>
+    <w:semiHidden/>
+    <w:rsid w:val="005D7AA5"/>
+    <w:rPr>
+      <w:rFonts w:ascii="Segoe UI" w:hAnsi="Segoe UI" w:cs="Segoe UI"/>
+      <w:sz w:val="18"/>
+      <w:szCs w:val="18"/>
+    </w:rPr>
+  </w:style>
 </w:styles>
 </file>
 

</xml_diff>